<commit_message>
cambios en nodejs y typeScript apuntes
</commit_message>
<xml_diff>
--- a/software/NodeJsApuntes.docx
+++ b/software/NodeJsApuntes.docx
@@ -6,9 +6,11 @@
       <w:pPr>
         <w:pStyle w:val="subtitulo1"/>
       </w:pPr>
+      <w:proofErr w:type="spellStart"/>
       <w:r>
         <w:t>Instalacion</w:t>
       </w:r>
+      <w:proofErr w:type="spellEnd"/>
       <w:r>
         <w:t xml:space="preserve"> </w:t>
       </w:r>
@@ -17,8 +19,13 @@
       <w:r>
         <w:t xml:space="preserve">Hay que descargar el instalador </w:t>
       </w:r>
-      <w:r>
-        <w:t xml:space="preserve">nodejs </w:t>
+      <w:proofErr w:type="spellStart"/>
+      <w:r>
+        <w:t>nodejs</w:t>
+      </w:r>
+      <w:proofErr w:type="spellEnd"/>
+      <w:r>
+        <w:t xml:space="preserve"> </w:t>
       </w:r>
       <w:r>
         <w:t>y ejecutarlo.</w:t>
@@ -28,10 +35,12 @@
       <w:pPr>
         <w:pStyle w:val="subtitulo1"/>
       </w:pPr>
+      <w:proofErr w:type="spellStart"/>
       <w:proofErr w:type="gramStart"/>
       <w:r>
         <w:t>npm</w:t>
       </w:r>
+      <w:proofErr w:type="spellEnd"/>
       <w:proofErr w:type="gramEnd"/>
     </w:p>
     <w:p>
@@ -39,38 +48,621 @@
         <w:pStyle w:val="subtitulo11"/>
       </w:pPr>
       <w:r>
-        <w:t xml:space="preserve">CLI Commands / </w:t>
-      </w:r>
-      <w:r>
-        <w:t>Comandos npm</w:t>
-      </w:r>
+        <w:t xml:space="preserve">CLI </w:t>
+      </w:r>
+      <w:proofErr w:type="spellStart"/>
+      <w:r>
+        <w:t>Commands</w:t>
+      </w:r>
+      <w:proofErr w:type="spellEnd"/>
+      <w:r>
+        <w:t xml:space="preserve"> / </w:t>
+      </w:r>
+      <w:r>
+        <w:t xml:space="preserve">Comandos </w:t>
+      </w:r>
+      <w:proofErr w:type="spellStart"/>
+      <w:r>
+        <w:t>npm</w:t>
+      </w:r>
+      <w:proofErr w:type="spellEnd"/>
     </w:p>
     <w:p>
       <w:pPr>
         <w:pStyle w:val="subtitulo111"/>
       </w:pPr>
+      <w:proofErr w:type="spellStart"/>
       <w:proofErr w:type="gramStart"/>
       <w:r>
         <w:t>install</w:t>
       </w:r>
+      <w:proofErr w:type="spellEnd"/>
       <w:proofErr w:type="gramEnd"/>
-      <w:r>
+    </w:p>
+    <w:p>
+      <w:pPr>
+        <w:rPr>
+          <w:lang w:val="en-US"/>
+        </w:rPr>
+      </w:pPr>
+      <w:proofErr w:type="spellStart"/>
+      <w:proofErr w:type="gramStart"/>
+      <w:r>
+        <w:rPr>
+          <w:lang w:val="en-US"/>
+        </w:rPr>
+        <w:t>Instalador</w:t>
+      </w:r>
+      <w:proofErr w:type="spellEnd"/>
+      <w:r>
+        <w:rPr>
+          <w:lang w:val="en-US"/>
+        </w:rPr>
+        <w:t xml:space="preserve"> de </w:t>
+      </w:r>
+      <w:proofErr w:type="spellStart"/>
+      <w:r>
+        <w:rPr>
+          <w:lang w:val="en-US"/>
+        </w:rPr>
+        <w:t>paquetes</w:t>
+      </w:r>
+      <w:proofErr w:type="spellEnd"/>
+      <w:r>
+        <w:rPr>
+          <w:lang w:val="en-US"/>
+        </w:rPr>
+        <w:t>.</w:t>
+      </w:r>
+      <w:proofErr w:type="gramEnd"/>
+      <w:r>
+        <w:rPr>
+          <w:lang w:val="en-US"/>
+        </w:rPr>
         <w:t xml:space="preserve"> </w:t>
       </w:r>
     </w:p>
     <w:p>
+      <w:pPr>
+        <w:pStyle w:val="CodigoInsertado"/>
+        <w:rPr>
+          <w:lang w:val="en-US"/>
+        </w:rPr>
+      </w:pPr>
+      <w:r>
+        <w:rPr>
+          <w:lang w:val="en-US"/>
+        </w:rPr>
+        <w:t>C:\Users\aflucena&gt;npm install --help</w:t>
+      </w:r>
+    </w:p>
+    <w:p>
+      <w:pPr>
+        <w:pStyle w:val="CodigoInsertado"/>
+        <w:rPr>
+          <w:lang w:val="en-US"/>
+        </w:rPr>
+      </w:pPr>
+    </w:p>
+    <w:p>
+      <w:pPr>
+        <w:pStyle w:val="CodigoInsertado"/>
+        <w:rPr>
+          <w:lang w:val="en-US"/>
+        </w:rPr>
+      </w:pPr>
+      <w:proofErr w:type="spellStart"/>
       <w:proofErr w:type="gramStart"/>
       <w:r>
+        <w:rPr>
+          <w:lang w:val="en-US"/>
+        </w:rPr>
         <w:t>npm</w:t>
       </w:r>
+      <w:proofErr w:type="spellEnd"/>
       <w:proofErr w:type="gramEnd"/>
       <w:r>
-        <w:t xml:space="preserve"> install paquete [opción]</w:t>
-      </w:r>
-    </w:p>
-    <w:p>
+        <w:rPr>
+          <w:lang w:val="en-US"/>
+        </w:rPr>
+        <w:t xml:space="preserve"> install (with no </w:t>
+      </w:r>
+      <w:proofErr w:type="spellStart"/>
+      <w:r>
+        <w:rPr>
+          <w:lang w:val="en-US"/>
+        </w:rPr>
+        <w:t>args</w:t>
+      </w:r>
+      <w:proofErr w:type="spellEnd"/>
+      <w:r>
+        <w:rPr>
+          <w:lang w:val="en-US"/>
+        </w:rPr>
+        <w:t xml:space="preserve">, in package </w:t>
+      </w:r>
+      <w:proofErr w:type="spellStart"/>
+      <w:r>
+        <w:rPr>
+          <w:lang w:val="en-US"/>
+        </w:rPr>
+        <w:t>dir</w:t>
+      </w:r>
+      <w:proofErr w:type="spellEnd"/>
+      <w:r>
+        <w:rPr>
+          <w:lang w:val="en-US"/>
+        </w:rPr>
+        <w:t>)</w:t>
+      </w:r>
+    </w:p>
+    <w:p>
+      <w:pPr>
+        <w:pStyle w:val="CodigoInsertado"/>
+        <w:rPr>
+          <w:lang w:val="en-US"/>
+        </w:rPr>
+      </w:pPr>
+      <w:proofErr w:type="spellStart"/>
       <w:proofErr w:type="gramStart"/>
       <w:r>
+        <w:rPr>
+          <w:lang w:val="en-US"/>
+        </w:rPr>
+        <w:t>npm</w:t>
+      </w:r>
+      <w:proofErr w:type="spellEnd"/>
+      <w:proofErr w:type="gramEnd"/>
+      <w:r>
+        <w:rPr>
+          <w:lang w:val="en-US"/>
+        </w:rPr>
+        <w:t xml:space="preserve"> install [&lt;@scope&gt;/]&lt;</w:t>
+      </w:r>
+      <w:proofErr w:type="spellStart"/>
+      <w:r>
+        <w:rPr>
+          <w:lang w:val="en-US"/>
+        </w:rPr>
+        <w:t>pkg</w:t>
+      </w:r>
+      <w:proofErr w:type="spellEnd"/>
+      <w:r>
+        <w:rPr>
+          <w:lang w:val="en-US"/>
+        </w:rPr>
+        <w:t>&gt;</w:t>
+      </w:r>
+    </w:p>
+    <w:p>
+      <w:pPr>
+        <w:pStyle w:val="CodigoInsertado"/>
+        <w:rPr>
+          <w:lang w:val="en-US"/>
+        </w:rPr>
+      </w:pPr>
+      <w:proofErr w:type="spellStart"/>
+      <w:proofErr w:type="gramStart"/>
+      <w:r>
+        <w:rPr>
+          <w:lang w:val="en-US"/>
+        </w:rPr>
+        <w:t>npm</w:t>
+      </w:r>
+      <w:proofErr w:type="spellEnd"/>
+      <w:proofErr w:type="gramEnd"/>
+      <w:r>
+        <w:rPr>
+          <w:lang w:val="en-US"/>
+        </w:rPr>
+        <w:t xml:space="preserve"> install [&lt;@scope&gt;/]&lt;</w:t>
+      </w:r>
+      <w:proofErr w:type="spellStart"/>
+      <w:r>
+        <w:rPr>
+          <w:lang w:val="en-US"/>
+        </w:rPr>
+        <w:t>pkg</w:t>
+      </w:r>
+      <w:proofErr w:type="spellEnd"/>
+      <w:r>
+        <w:rPr>
+          <w:lang w:val="en-US"/>
+        </w:rPr>
+        <w:t>&gt;@&lt;tag&gt;</w:t>
+      </w:r>
+    </w:p>
+    <w:p>
+      <w:pPr>
+        <w:pStyle w:val="CodigoInsertado"/>
+        <w:rPr>
+          <w:lang w:val="en-US"/>
+        </w:rPr>
+      </w:pPr>
+      <w:proofErr w:type="spellStart"/>
+      <w:proofErr w:type="gramStart"/>
+      <w:r>
+        <w:rPr>
+          <w:lang w:val="en-US"/>
+        </w:rPr>
+        <w:t>npm</w:t>
+      </w:r>
+      <w:proofErr w:type="spellEnd"/>
+      <w:proofErr w:type="gramEnd"/>
+      <w:r>
+        <w:rPr>
+          <w:lang w:val="en-US"/>
+        </w:rPr>
+        <w:t xml:space="preserve"> install [&lt;@scope&gt;/]&lt;</w:t>
+      </w:r>
+      <w:proofErr w:type="spellStart"/>
+      <w:r>
+        <w:rPr>
+          <w:lang w:val="en-US"/>
+        </w:rPr>
+        <w:t>pkg</w:t>
+      </w:r>
+      <w:proofErr w:type="spellEnd"/>
+      <w:r>
+        <w:rPr>
+          <w:lang w:val="en-US"/>
+        </w:rPr>
+        <w:t>&gt;@&lt;version&gt;</w:t>
+      </w:r>
+    </w:p>
+    <w:p>
+      <w:pPr>
+        <w:pStyle w:val="CodigoInsertado"/>
+        <w:rPr>
+          <w:lang w:val="en-US"/>
+        </w:rPr>
+      </w:pPr>
+      <w:proofErr w:type="spellStart"/>
+      <w:proofErr w:type="gramStart"/>
+      <w:r>
+        <w:rPr>
+          <w:lang w:val="en-US"/>
+        </w:rPr>
+        <w:t>npm</w:t>
+      </w:r>
+      <w:proofErr w:type="spellEnd"/>
+      <w:proofErr w:type="gramEnd"/>
+      <w:r>
+        <w:rPr>
+          <w:lang w:val="en-US"/>
+        </w:rPr>
+        <w:t xml:space="preserve"> install [&lt;@scope&gt;/]&lt;</w:t>
+      </w:r>
+      <w:proofErr w:type="spellStart"/>
+      <w:r>
+        <w:rPr>
+          <w:lang w:val="en-US"/>
+        </w:rPr>
+        <w:t>pkg</w:t>
+      </w:r>
+      <w:proofErr w:type="spellEnd"/>
+      <w:r>
+        <w:rPr>
+          <w:lang w:val="en-US"/>
+        </w:rPr>
+        <w:t>&gt;@&lt;version range&gt;</w:t>
+      </w:r>
+    </w:p>
+    <w:p>
+      <w:pPr>
+        <w:pStyle w:val="CodigoInsertado"/>
+        <w:rPr>
+          <w:lang w:val="en-US"/>
+        </w:rPr>
+      </w:pPr>
+      <w:proofErr w:type="spellStart"/>
+      <w:proofErr w:type="gramStart"/>
+      <w:r>
+        <w:rPr>
+          <w:lang w:val="en-US"/>
+        </w:rPr>
+        <w:t>npm</w:t>
+      </w:r>
+      <w:proofErr w:type="spellEnd"/>
+      <w:proofErr w:type="gramEnd"/>
+      <w:r>
+        <w:rPr>
+          <w:lang w:val="en-US"/>
+        </w:rPr>
+        <w:t xml:space="preserve"> install &lt;folder&gt;</w:t>
+      </w:r>
+    </w:p>
+    <w:p>
+      <w:pPr>
+        <w:pStyle w:val="CodigoInsertado"/>
+        <w:rPr>
+          <w:lang w:val="en-US"/>
+        </w:rPr>
+      </w:pPr>
+      <w:proofErr w:type="spellStart"/>
+      <w:proofErr w:type="gramStart"/>
+      <w:r>
+        <w:rPr>
+          <w:lang w:val="en-US"/>
+        </w:rPr>
+        <w:t>npm</w:t>
+      </w:r>
+      <w:proofErr w:type="spellEnd"/>
+      <w:proofErr w:type="gramEnd"/>
+      <w:r>
+        <w:rPr>
+          <w:lang w:val="en-US"/>
+        </w:rPr>
+        <w:t xml:space="preserve"> install &lt;</w:t>
+      </w:r>
+      <w:proofErr w:type="spellStart"/>
+      <w:r>
+        <w:rPr>
+          <w:lang w:val="en-US"/>
+        </w:rPr>
+        <w:t>tarball</w:t>
+      </w:r>
+      <w:proofErr w:type="spellEnd"/>
+      <w:r>
+        <w:rPr>
+          <w:lang w:val="en-US"/>
+        </w:rPr>
+        <w:t xml:space="preserve"> file&gt;</w:t>
+      </w:r>
+    </w:p>
+    <w:p>
+      <w:pPr>
+        <w:pStyle w:val="CodigoInsertado"/>
+        <w:rPr>
+          <w:lang w:val="en-US"/>
+        </w:rPr>
+      </w:pPr>
+      <w:proofErr w:type="spellStart"/>
+      <w:proofErr w:type="gramStart"/>
+      <w:r>
+        <w:rPr>
+          <w:lang w:val="en-US"/>
+        </w:rPr>
+        <w:t>npm</w:t>
+      </w:r>
+      <w:proofErr w:type="spellEnd"/>
+      <w:proofErr w:type="gramEnd"/>
+      <w:r>
+        <w:rPr>
+          <w:lang w:val="en-US"/>
+        </w:rPr>
+        <w:t xml:space="preserve"> install &lt;</w:t>
+      </w:r>
+      <w:proofErr w:type="spellStart"/>
+      <w:r>
+        <w:rPr>
+          <w:lang w:val="en-US"/>
+        </w:rPr>
+        <w:t>tarball</w:t>
+      </w:r>
+      <w:proofErr w:type="spellEnd"/>
+      <w:r>
+        <w:rPr>
+          <w:lang w:val="en-US"/>
+        </w:rPr>
+        <w:t xml:space="preserve"> </w:t>
+      </w:r>
+      <w:proofErr w:type="spellStart"/>
+      <w:r>
+        <w:rPr>
+          <w:lang w:val="en-US"/>
+        </w:rPr>
+        <w:t>url</w:t>
+      </w:r>
+      <w:proofErr w:type="spellEnd"/>
+      <w:r>
+        <w:rPr>
+          <w:lang w:val="en-US"/>
+        </w:rPr>
+        <w:t>&gt;</w:t>
+      </w:r>
+    </w:p>
+    <w:p>
+      <w:pPr>
+        <w:pStyle w:val="CodigoInsertado"/>
+        <w:rPr>
+          <w:lang w:val="en-US"/>
+        </w:rPr>
+      </w:pPr>
+      <w:proofErr w:type="spellStart"/>
+      <w:proofErr w:type="gramStart"/>
+      <w:r>
+        <w:rPr>
+          <w:lang w:val="en-US"/>
+        </w:rPr>
+        <w:t>npm</w:t>
+      </w:r>
+      <w:proofErr w:type="spellEnd"/>
+      <w:proofErr w:type="gramEnd"/>
+      <w:r>
+        <w:rPr>
+          <w:lang w:val="en-US"/>
+        </w:rPr>
+        <w:t xml:space="preserve"> install &lt;git:// </w:t>
+      </w:r>
+      <w:proofErr w:type="spellStart"/>
+      <w:r>
+        <w:rPr>
+          <w:lang w:val="en-US"/>
+        </w:rPr>
+        <w:t>url</w:t>
+      </w:r>
+      <w:proofErr w:type="spellEnd"/>
+      <w:r>
+        <w:rPr>
+          <w:lang w:val="en-US"/>
+        </w:rPr>
+        <w:t>&gt;</w:t>
+      </w:r>
+    </w:p>
+    <w:p>
+      <w:pPr>
+        <w:pStyle w:val="CodigoInsertado"/>
+        <w:rPr>
+          <w:lang w:val="en-US"/>
+        </w:rPr>
+      </w:pPr>
+      <w:proofErr w:type="spellStart"/>
+      <w:proofErr w:type="gramStart"/>
+      <w:r>
+        <w:rPr>
+          <w:lang w:val="en-US"/>
+        </w:rPr>
+        <w:t>npm</w:t>
+      </w:r>
+      <w:proofErr w:type="spellEnd"/>
+      <w:proofErr w:type="gramEnd"/>
+      <w:r>
+        <w:rPr>
+          <w:lang w:val="en-US"/>
+        </w:rPr>
+        <w:t xml:space="preserve"> install &lt;</w:t>
+      </w:r>
+      <w:proofErr w:type="spellStart"/>
+      <w:r>
+        <w:rPr>
+          <w:lang w:val="en-US"/>
+        </w:rPr>
+        <w:t>github</w:t>
+      </w:r>
+      <w:proofErr w:type="spellEnd"/>
+      <w:r>
+        <w:rPr>
+          <w:lang w:val="en-US"/>
+        </w:rPr>
+        <w:t xml:space="preserve"> username&gt;/&lt;</w:t>
+      </w:r>
+      <w:proofErr w:type="spellStart"/>
+      <w:r>
+        <w:rPr>
+          <w:lang w:val="en-US"/>
+        </w:rPr>
+        <w:t>github</w:t>
+      </w:r>
+      <w:proofErr w:type="spellEnd"/>
+      <w:r>
+        <w:rPr>
+          <w:lang w:val="en-US"/>
+        </w:rPr>
+        <w:t xml:space="preserve"> project&gt;</w:t>
+      </w:r>
+    </w:p>
+    <w:p>
+      <w:pPr>
+        <w:pStyle w:val="CodigoInsertado"/>
+        <w:rPr>
+          <w:lang w:val="en-US"/>
+        </w:rPr>
+      </w:pPr>
+    </w:p>
+    <w:p>
+      <w:pPr>
+        <w:pStyle w:val="CodigoInsertado"/>
+      </w:pPr>
+      <w:proofErr w:type="gramStart"/>
+      <w:r>
+        <w:t>aliases</w:t>
+      </w:r>
+      <w:proofErr w:type="gramEnd"/>
+      <w:r>
+        <w:t xml:space="preserve">: i, </w:t>
+      </w:r>
+      <w:proofErr w:type="spellStart"/>
+      <w:r>
+        <w:t>isntall</w:t>
+      </w:r>
+      <w:proofErr w:type="spellEnd"/>
+    </w:p>
+    <w:p>
+      <w:pPr>
+        <w:pStyle w:val="CodigoInsertado"/>
+        <w:rPr>
+          <w:lang w:val="en-US"/>
+        </w:rPr>
+      </w:pPr>
+      <w:proofErr w:type="gramStart"/>
+      <w:r>
+        <w:rPr>
+          <w:lang w:val="en-US"/>
+        </w:rPr>
+        <w:t>common</w:t>
+      </w:r>
+      <w:proofErr w:type="gramEnd"/>
+      <w:r>
+        <w:rPr>
+          <w:lang w:val="en-US"/>
+        </w:rPr>
+        <w:t xml:space="preserve"> options: [--save|--save-</w:t>
+      </w:r>
+      <w:proofErr w:type="spellStart"/>
+      <w:r>
+        <w:rPr>
+          <w:lang w:val="en-US"/>
+        </w:rPr>
+        <w:t>dev</w:t>
+      </w:r>
+      <w:proofErr w:type="spellEnd"/>
+      <w:r>
+        <w:rPr>
+          <w:lang w:val="en-US"/>
+        </w:rPr>
+        <w:t>|--save-optional] [--save-exact]</w:t>
+      </w:r>
+    </w:p>
+    <w:p/>
+    <w:p>
+      <w:proofErr w:type="spellStart"/>
+      <w:proofErr w:type="gramStart"/>
+      <w:r>
+        <w:t>npm</w:t>
+      </w:r>
+      <w:proofErr w:type="spellEnd"/>
+      <w:proofErr w:type="gramEnd"/>
+      <w:r>
+        <w:t xml:space="preserve"> </w:t>
+      </w:r>
+      <w:proofErr w:type="spellStart"/>
+      <w:r>
+        <w:t>install</w:t>
+      </w:r>
+      <w:proofErr w:type="spellEnd"/>
+      <w:r>
+        <w:t xml:space="preserve"> sin argumentos, instala las dependencias entradas en </w:t>
+      </w:r>
+      <w:proofErr w:type="spellStart"/>
+      <w:r>
+        <w:t>package.json</w:t>
+      </w:r>
+      <w:proofErr w:type="spellEnd"/>
+    </w:p>
+    <w:p>
+      <w:proofErr w:type="spellStart"/>
+      <w:proofErr w:type="gramStart"/>
+      <w:r>
+        <w:t>npm</w:t>
+      </w:r>
+      <w:proofErr w:type="spellEnd"/>
+      <w:proofErr w:type="gramEnd"/>
+      <w:r>
+        <w:t xml:space="preserve"> </w:t>
+      </w:r>
+      <w:proofErr w:type="spellStart"/>
+      <w:r>
+        <w:t>install</w:t>
+      </w:r>
+      <w:proofErr w:type="spellEnd"/>
+      <w:r>
+        <w:t xml:space="preserve"> paquete [opción]</w:t>
+      </w:r>
+    </w:p>
+    <w:p>
+      <w:proofErr w:type="gramStart"/>
+      <w:r>
         <w:t>opción</w:t>
       </w:r>
       <w:proofErr w:type="gramEnd"/>
@@ -82,38 +674,79 @@
       <w:r>
         <w:t>--</w:t>
       </w:r>
+      <w:proofErr w:type="spellStart"/>
       <w:proofErr w:type="gramStart"/>
       <w:r>
-        <w:t>save ,</w:t>
+        <w:t>save</w:t>
+      </w:r>
+      <w:proofErr w:type="spellEnd"/>
+      <w:r>
+        <w:t xml:space="preserve"> ,</w:t>
       </w:r>
       <w:proofErr w:type="gramEnd"/>
       <w:r>
-        <w:t xml:space="preserve"> refleja la dependencia en package.json (dependencias de la aplicación)</w:t>
-      </w:r>
-    </w:p>
-    <w:p>
-      <w:r>
-        <w:t>--save-dev, refleja la dependencia en package.json y solo se ejecutará en desarrollo, no en producción.</w:t>
+        <w:t xml:space="preserve"> refleja la dependencia en </w:t>
+      </w:r>
+      <w:proofErr w:type="spellStart"/>
+      <w:r>
+        <w:t>package.json</w:t>
+      </w:r>
+      <w:proofErr w:type="spellEnd"/>
+      <w:r>
+        <w:t xml:space="preserve"> (dependencias de la aplicación)</w:t>
+      </w:r>
+    </w:p>
+    <w:p>
+      <w:r>
+        <w:t>--</w:t>
+      </w:r>
+      <w:proofErr w:type="spellStart"/>
+      <w:r>
+        <w:t>save-dev</w:t>
+      </w:r>
+      <w:proofErr w:type="spellEnd"/>
+      <w:r>
+        <w:t xml:space="preserve">, refleja la dependencia en </w:t>
+      </w:r>
+      <w:proofErr w:type="spellStart"/>
+      <w:r>
+        <w:t>package.json</w:t>
+      </w:r>
+      <w:proofErr w:type="spellEnd"/>
+      <w:r>
+        <w:t xml:space="preserve"> y solo se ejecutará en desarrollo, no en producción.</w:t>
       </w:r>
     </w:p>
     <w:p>
       <w:pPr>
         <w:pStyle w:val="subtitulo111"/>
       </w:pPr>
+      <w:proofErr w:type="spellStart"/>
       <w:proofErr w:type="gramStart"/>
       <w:r>
         <w:t>uninstall</w:t>
       </w:r>
+      <w:proofErr w:type="spellEnd"/>
       <w:proofErr w:type="gramEnd"/>
     </w:p>
     <w:p>
+      <w:proofErr w:type="spellStart"/>
       <w:proofErr w:type="gramStart"/>
       <w:r>
         <w:t>npm</w:t>
       </w:r>
+      <w:proofErr w:type="spellEnd"/>
       <w:proofErr w:type="gramEnd"/>
       <w:r>
-        <w:t xml:space="preserve"> uninstall paquete [opción]</w:t>
+        <w:t xml:space="preserve"> </w:t>
+      </w:r>
+      <w:proofErr w:type="spellStart"/>
+      <w:r>
+        <w:t>uninstall</w:t>
+      </w:r>
+      <w:proofErr w:type="spellEnd"/>
+      <w:r>
+        <w:t xml:space="preserve"> paquete [opción]</w:t>
       </w:r>
     </w:p>
     <w:p>
@@ -128,8 +761,21 @@
     </w:p>
     <w:p>
       <w:r>
-        <w:t>--save, refleja la baja de la dependencia en package.json</w:t>
-      </w:r>
+        <w:t>--</w:t>
+      </w:r>
+      <w:proofErr w:type="spellStart"/>
+      <w:r>
+        <w:t>save</w:t>
+      </w:r>
+      <w:proofErr w:type="spellEnd"/>
+      <w:r>
+        <w:t xml:space="preserve">, refleja la baja de la dependencia en </w:t>
+      </w:r>
+      <w:proofErr w:type="spellStart"/>
+      <w:r>
+        <w:t>package.json</w:t>
+      </w:r>
+      <w:proofErr w:type="spellEnd"/>
     </w:p>
     <w:p>
       <w:pPr>
@@ -150,8 +796,16 @@
         <w:rPr>
           <w:lang w:val="en-US"/>
         </w:rPr>
-        <w:t xml:space="preserve"> / ls</w:t>
-      </w:r>
+        <w:t xml:space="preserve"> / </w:t>
+      </w:r>
+      <w:proofErr w:type="spellStart"/>
+      <w:r>
+        <w:rPr>
+          <w:lang w:val="en-US"/>
+        </w:rPr>
+        <w:t>ls</w:t>
+      </w:r>
+      <w:proofErr w:type="spellEnd"/>
     </w:p>
     <w:p>
       <w:pPr>
@@ -165,21 +819,7 @@
             <w:rStyle w:val="Hipervnculo"/>
             <w:lang w:val="en-US"/>
           </w:rPr>
-          <w:t>https://docs.npmjs.com</w:t>
-        </w:r>
-        <w:r>
-          <w:rPr>
-            <w:rStyle w:val="Hipervnculo"/>
-            <w:lang w:val="en-US"/>
-          </w:rPr>
-          <w:t>/</w:t>
-        </w:r>
-        <w:r>
-          <w:rPr>
-            <w:rStyle w:val="Hipervnculo"/>
-            <w:lang w:val="en-US"/>
-          </w:rPr>
-          <w:t>cli/ls</w:t>
+          <w:t>https://docs.npmjs.com/cli/ls</w:t>
         </w:r>
       </w:hyperlink>
     </w:p>
@@ -189,13 +829,16 @@
           <w:lang w:val="en-US"/>
         </w:rPr>
       </w:pPr>
+      <w:proofErr w:type="spellStart"/>
       <w:proofErr w:type="gramStart"/>
       <w:r>
         <w:rPr>
           <w:lang w:val="en-US"/>
         </w:rPr>
+        <w:lastRenderedPageBreak/>
         <w:t>npm</w:t>
       </w:r>
+      <w:proofErr w:type="spellEnd"/>
       <w:proofErr w:type="gramEnd"/>
       <w:r>
         <w:rPr>
@@ -219,6 +862,7 @@
           <w:lang w:val="en-US"/>
         </w:rPr>
       </w:pPr>
+      <w:proofErr w:type="spellStart"/>
       <w:proofErr w:type="gramStart"/>
       <w:r>
         <w:rPr>
@@ -228,6 +872,7 @@
         </w:rPr>
         <w:t>npm</w:t>
       </w:r>
+      <w:proofErr w:type="spellEnd"/>
       <w:proofErr w:type="gramEnd"/>
       <w:r>
         <w:rPr>
@@ -235,84 +880,85 @@
           <w:szCs w:val="18"/>
           <w:lang w:val="en-US"/>
         </w:rPr>
-        <w:t xml:space="preserve"> ls [[&lt;@scope&gt;/]&lt;pkg&gt; ...]</w:t>
-      </w:r>
-    </w:p>
-    <w:p>
-      <w:pPr>
-        <w:ind w:left="708"/>
+        <w:t xml:space="preserve"> </w:t>
+      </w:r>
+      <w:proofErr w:type="spellStart"/>
+      <w:r>
         <w:rPr>
           <w:sz w:val="18"/>
           <w:szCs w:val="18"/>
-        </w:rPr>
-      </w:pPr>
-      <w:proofErr w:type="gramStart"/>
+          <w:lang w:val="en-US"/>
+        </w:rPr>
+        <w:t>ls</w:t>
+      </w:r>
+      <w:proofErr w:type="spellEnd"/>
       <w:r>
         <w:rPr>
           <w:sz w:val="18"/>
           <w:szCs w:val="18"/>
-        </w:rPr>
-        <w:t>aliases</w:t>
-      </w:r>
-      <w:proofErr w:type="gramEnd"/>
+          <w:lang w:val="en-US"/>
+        </w:rPr>
+        <w:t xml:space="preserve"> [[&lt;@scope&gt;/]&lt;</w:t>
+      </w:r>
+      <w:proofErr w:type="spellStart"/>
       <w:r>
         <w:rPr>
           <w:sz w:val="18"/>
           <w:szCs w:val="18"/>
-        </w:rPr>
-        <w:t>: list, la, ll</w:t>
-      </w:r>
-    </w:p>
-    <w:p>
-      <w:pPr>
+          <w:lang w:val="en-US"/>
+        </w:rPr>
+        <w:t>pkg</w:t>
+      </w:r>
+      <w:proofErr w:type="spellEnd"/>
+      <w:r>
         <w:rPr>
           <w:sz w:val="18"/>
           <w:szCs w:val="18"/>
-        </w:rPr>
-      </w:pPr>
-      <w:proofErr w:type="gramStart"/>
-      <w:r>
+          <w:lang w:val="en-US"/>
+        </w:rPr>
+        <w:t>&gt; ...]</w:t>
+      </w:r>
+    </w:p>
+    <w:p>
+      <w:pPr>
+        <w:ind w:left="708"/>
         <w:rPr>
           <w:sz w:val="18"/>
           <w:szCs w:val="18"/>
         </w:rPr>
-        <w:t>parámetros</w:t>
-      </w:r>
-      <w:proofErr w:type="gramEnd"/>
+      </w:pPr>
+      <w:proofErr w:type="gramStart"/>
       <w:r>
         <w:rPr>
           <w:sz w:val="18"/>
           <w:szCs w:val="18"/>
         </w:rPr>
-        <w:t xml:space="preserve"> de configuración:</w:t>
-      </w:r>
-    </w:p>
-    <w:p>
-      <w:pPr>
+        <w:t>aliases</w:t>
+      </w:r>
+      <w:proofErr w:type="gramEnd"/>
+      <w:r>
         <w:rPr>
           <w:sz w:val="18"/>
           <w:szCs w:val="18"/>
-          <w:lang w:val="en-US"/>
-        </w:rPr>
-      </w:pPr>
+        </w:rPr>
+        <w:t xml:space="preserve">: </w:t>
+      </w:r>
+      <w:proofErr w:type="spellStart"/>
       <w:r>
         <w:rPr>
           <w:sz w:val="18"/>
           <w:szCs w:val="18"/>
-          <w:lang w:val="en-US"/>
-        </w:rPr>
-        <w:t>--global / -g, --dev, --prod, --only=”dev/prod”, --depth= &lt;numero&gt;</w:t>
-      </w:r>
-      <w:proofErr w:type="gramStart"/>
+        </w:rPr>
+        <w:t>list</w:t>
+      </w:r>
+      <w:proofErr w:type="spellEnd"/>
       <w:r>
         <w:rPr>
           <w:sz w:val="18"/>
           <w:szCs w:val="18"/>
-          <w:lang w:val="en-US"/>
-        </w:rPr>
-        <w:t>, ..</w:t>
-      </w:r>
-      <w:proofErr w:type="gramEnd"/>
+        </w:rPr>
+        <w:t>, la, ll</w:t>
+      </w:r>
     </w:p>
     <w:p>
       <w:pPr>
@@ -321,22 +967,752 @@
           <w:szCs w:val="18"/>
         </w:rPr>
       </w:pPr>
+      <w:proofErr w:type="gramStart"/>
       <w:r>
         <w:rPr>
           <w:sz w:val="18"/>
           <w:szCs w:val="18"/>
         </w:rPr>
-        <w:t>Los parametros de configuración pueden ir delante o detras del paquete &lt;pkg&gt;, incluso delate de ls.</w:t>
-      </w:r>
-    </w:p>
-    <w:p>
-      <w:pPr>
-        <w:rPr>
-          <w:lang w:val="en-US"/>
-        </w:rPr>
-      </w:pPr>
+        <w:t>parámetros</w:t>
+      </w:r>
+      <w:proofErr w:type="gramEnd"/>
+      <w:r>
+        <w:rPr>
+          <w:sz w:val="18"/>
+          <w:szCs w:val="18"/>
+        </w:rPr>
+        <w:t xml:space="preserve"> de configuración:</w:t>
+      </w:r>
+    </w:p>
+    <w:p>
+      <w:pPr>
+        <w:rPr>
+          <w:sz w:val="18"/>
+          <w:szCs w:val="18"/>
+          <w:lang w:val="en-US"/>
+        </w:rPr>
+      </w:pPr>
+      <w:r>
+        <w:rPr>
+          <w:sz w:val="18"/>
+          <w:szCs w:val="18"/>
+          <w:lang w:val="en-US"/>
+        </w:rPr>
+        <w:t>--global / -g, --</w:t>
+      </w:r>
+      <w:proofErr w:type="spellStart"/>
+      <w:r>
+        <w:rPr>
+          <w:sz w:val="18"/>
+          <w:szCs w:val="18"/>
+          <w:lang w:val="en-US"/>
+        </w:rPr>
+        <w:t>dev</w:t>
+      </w:r>
+      <w:proofErr w:type="spellEnd"/>
+      <w:r>
+        <w:rPr>
+          <w:sz w:val="18"/>
+          <w:szCs w:val="18"/>
+          <w:lang w:val="en-US"/>
+        </w:rPr>
+        <w:t>, --prod, --only=”</w:t>
+      </w:r>
+      <w:proofErr w:type="spellStart"/>
+      <w:r>
+        <w:rPr>
+          <w:sz w:val="18"/>
+          <w:szCs w:val="18"/>
+          <w:lang w:val="en-US"/>
+        </w:rPr>
+        <w:t>dev</w:t>
+      </w:r>
+      <w:proofErr w:type="spellEnd"/>
+      <w:r>
+        <w:rPr>
+          <w:sz w:val="18"/>
+          <w:szCs w:val="18"/>
+          <w:lang w:val="en-US"/>
+        </w:rPr>
+        <w:t>/prod”, --depth= &lt;</w:t>
+      </w:r>
+      <w:proofErr w:type="spellStart"/>
+      <w:r>
+        <w:rPr>
+          <w:sz w:val="18"/>
+          <w:szCs w:val="18"/>
+          <w:lang w:val="en-US"/>
+        </w:rPr>
+        <w:t>numero</w:t>
+      </w:r>
+      <w:proofErr w:type="spellEnd"/>
+      <w:r>
+        <w:rPr>
+          <w:sz w:val="18"/>
+          <w:szCs w:val="18"/>
+          <w:lang w:val="en-US"/>
+        </w:rPr>
+        <w:t>&gt;</w:t>
+      </w:r>
+      <w:proofErr w:type="gramStart"/>
+      <w:r>
+        <w:rPr>
+          <w:sz w:val="18"/>
+          <w:szCs w:val="18"/>
+          <w:lang w:val="en-US"/>
+        </w:rPr>
+        <w:t>, ..</w:t>
+      </w:r>
+      <w:proofErr w:type="gramEnd"/>
+    </w:p>
+    <w:p>
+      <w:pPr>
+        <w:rPr>
+          <w:sz w:val="18"/>
+          <w:szCs w:val="18"/>
+        </w:rPr>
+      </w:pPr>
+      <w:r>
+        <w:rPr>
+          <w:sz w:val="18"/>
+          <w:szCs w:val="18"/>
+        </w:rPr>
+        <w:t xml:space="preserve">Los </w:t>
+      </w:r>
+      <w:proofErr w:type="spellStart"/>
+      <w:r>
+        <w:rPr>
+          <w:sz w:val="18"/>
+          <w:szCs w:val="18"/>
+        </w:rPr>
+        <w:t>parametros</w:t>
+      </w:r>
+      <w:proofErr w:type="spellEnd"/>
+      <w:r>
+        <w:rPr>
+          <w:sz w:val="18"/>
+          <w:szCs w:val="18"/>
+        </w:rPr>
+        <w:t xml:space="preserve"> de configuración pueden ir delante o </w:t>
+      </w:r>
+      <w:proofErr w:type="spellStart"/>
+      <w:r>
+        <w:rPr>
+          <w:sz w:val="18"/>
+          <w:szCs w:val="18"/>
+        </w:rPr>
+        <w:t>detras</w:t>
+      </w:r>
+      <w:proofErr w:type="spellEnd"/>
+      <w:r>
+        <w:rPr>
+          <w:sz w:val="18"/>
+          <w:szCs w:val="18"/>
+        </w:rPr>
+        <w:t xml:space="preserve"> del paquete &lt;</w:t>
+      </w:r>
+      <w:proofErr w:type="spellStart"/>
+      <w:r>
+        <w:rPr>
+          <w:sz w:val="18"/>
+          <w:szCs w:val="18"/>
+        </w:rPr>
+        <w:t>pkg</w:t>
+      </w:r>
+      <w:proofErr w:type="spellEnd"/>
+      <w:r>
+        <w:rPr>
+          <w:sz w:val="18"/>
+          <w:szCs w:val="18"/>
+        </w:rPr>
+        <w:t xml:space="preserve">&gt;, incluso delate de </w:t>
+      </w:r>
+      <w:proofErr w:type="spellStart"/>
+      <w:r>
+        <w:rPr>
+          <w:sz w:val="18"/>
+          <w:szCs w:val="18"/>
+        </w:rPr>
+        <w:t>ls</w:t>
+      </w:r>
+      <w:proofErr w:type="spellEnd"/>
+      <w:r>
+        <w:rPr>
+          <w:sz w:val="18"/>
+          <w:szCs w:val="18"/>
+        </w:rPr>
+        <w:t>.</w:t>
+      </w:r>
+    </w:p>
+    <w:p>
+      <w:pPr>
+        <w:rPr>
+          <w:lang w:val="en-US"/>
+        </w:rPr>
+      </w:pPr>
+      <w:proofErr w:type="spellStart"/>
+      <w:proofErr w:type="gramStart"/>
+      <w:r>
+        <w:rPr>
+          <w:lang w:val="en-US"/>
+        </w:rPr>
+        <w:t>npm</w:t>
+      </w:r>
+      <w:proofErr w:type="spellEnd"/>
+      <w:proofErr w:type="gramEnd"/>
+      <w:r>
+        <w:rPr>
+          <w:lang w:val="en-US"/>
+        </w:rPr>
+        <w:t xml:space="preserve"> </w:t>
+      </w:r>
+      <w:proofErr w:type="spellStart"/>
+      <w:r>
+        <w:rPr>
+          <w:lang w:val="en-US"/>
+        </w:rPr>
+        <w:t>ls</w:t>
+      </w:r>
+      <w:proofErr w:type="spellEnd"/>
+      <w:r>
+        <w:rPr>
+          <w:lang w:val="en-US"/>
+        </w:rPr>
+        <w:t xml:space="preserve">  </w:t>
+      </w:r>
+      <w:r>
+        <w:rPr>
+          <w:lang w:val="en-US"/>
+        </w:rPr>
+        <w:t xml:space="preserve">-g </w:t>
+      </w:r>
+    </w:p>
+    <w:p>
+      <w:pPr>
+        <w:rPr>
+          <w:lang w:val="en-US"/>
+        </w:rPr>
+      </w:pPr>
+      <w:proofErr w:type="spellStart"/>
+      <w:proofErr w:type="gramStart"/>
+      <w:r>
+        <w:rPr>
+          <w:lang w:val="en-US"/>
+        </w:rPr>
+        <w:t>npm</w:t>
+      </w:r>
+      <w:proofErr w:type="spellEnd"/>
+      <w:proofErr w:type="gramEnd"/>
+      <w:r>
+        <w:rPr>
+          <w:lang w:val="en-US"/>
+        </w:rPr>
+        <w:t xml:space="preserve"> </w:t>
+      </w:r>
+      <w:proofErr w:type="spellStart"/>
+      <w:r>
+        <w:rPr>
+          <w:lang w:val="en-US"/>
+        </w:rPr>
+        <w:t>ls</w:t>
+      </w:r>
+      <w:proofErr w:type="spellEnd"/>
+      <w:r>
+        <w:rPr>
+          <w:lang w:val="en-US"/>
+        </w:rPr>
+        <w:t xml:space="preserve"> --global </w:t>
+      </w:r>
+      <w:r>
+        <w:rPr>
+          <w:lang w:val="en-US"/>
+        </w:rPr>
+        <w:t xml:space="preserve">  </w:t>
+      </w:r>
+    </w:p>
+    <w:p>
+      <w:proofErr w:type="spellStart"/>
+      <w:proofErr w:type="gramStart"/>
+      <w:r>
+        <w:t>npm</w:t>
+      </w:r>
+      <w:proofErr w:type="spellEnd"/>
+      <w:proofErr w:type="gramEnd"/>
+      <w:r>
+        <w:t xml:space="preserve"> </w:t>
+      </w:r>
+      <w:proofErr w:type="spellStart"/>
+      <w:r>
+        <w:t>ls</w:t>
+      </w:r>
+      <w:proofErr w:type="spellEnd"/>
+      <w:r>
+        <w:t xml:space="preserve"> </w:t>
+      </w:r>
+      <w:r>
+        <w:t xml:space="preserve"> [-g]  | grep “</w:t>
+      </w:r>
+      <w:proofErr w:type="spellStart"/>
+      <w:r>
+        <w:t>paquetebuscado</w:t>
+      </w:r>
+      <w:proofErr w:type="spellEnd"/>
+      <w:r>
+        <w:t xml:space="preserve">” – para </w:t>
+      </w:r>
+      <w:proofErr w:type="spellStart"/>
+      <w:r>
+        <w:t>bash</w:t>
+      </w:r>
+      <w:proofErr w:type="spellEnd"/>
+    </w:p>
+    <w:p>
+      <w:proofErr w:type="spellStart"/>
+      <w:proofErr w:type="gramStart"/>
+      <w:r>
+        <w:t>npm</w:t>
+      </w:r>
+      <w:proofErr w:type="spellEnd"/>
+      <w:proofErr w:type="gramEnd"/>
+      <w:r>
+        <w:t xml:space="preserve"> </w:t>
+      </w:r>
+      <w:proofErr w:type="spellStart"/>
+      <w:r>
+        <w:t>ls</w:t>
+      </w:r>
+      <w:proofErr w:type="spellEnd"/>
+      <w:r>
+        <w:t xml:space="preserve"> </w:t>
+      </w:r>
+      <w:r>
+        <w:t xml:space="preserve">[-g] | </w:t>
+      </w:r>
+      <w:proofErr w:type="spellStart"/>
+      <w:r>
+        <w:t>findstr</w:t>
+      </w:r>
+      <w:proofErr w:type="spellEnd"/>
+      <w:r>
+        <w:t xml:space="preserve"> </w:t>
+      </w:r>
+      <w:r>
+        <w:t xml:space="preserve"> </w:t>
+      </w:r>
+      <w:r>
+        <w:t>“</w:t>
+      </w:r>
+      <w:proofErr w:type="spellStart"/>
+      <w:r>
+        <w:t>paquetebuscado</w:t>
+      </w:r>
+      <w:proofErr w:type="spellEnd"/>
+      <w:r>
+        <w:t>” – para dos</w:t>
+      </w:r>
+    </w:p>
+    <w:p>
+      <w:pPr>
+        <w:rPr>
+          <w:lang w:val="en-US"/>
+        </w:rPr>
+      </w:pPr>
+      <w:proofErr w:type="spellStart"/>
+      <w:r>
+        <w:rPr>
+          <w:lang w:val="en-US"/>
+        </w:rPr>
+        <w:t>Ejemplos</w:t>
+      </w:r>
+      <w:proofErr w:type="spellEnd"/>
+      <w:r>
+        <w:rPr>
+          <w:lang w:val="en-US"/>
+        </w:rPr>
+        <w:t>:</w:t>
+      </w:r>
+    </w:p>
+    <w:p>
+      <w:pPr>
+        <w:rPr>
+          <w:lang w:val="en-US"/>
+        </w:rPr>
+      </w:pPr>
+      <w:proofErr w:type="spellStart"/>
+      <w:proofErr w:type="gramStart"/>
+      <w:r>
+        <w:rPr>
+          <w:lang w:val="en-US"/>
+        </w:rPr>
+        <w:t>npm</w:t>
+      </w:r>
+      <w:proofErr w:type="spellEnd"/>
+      <w:proofErr w:type="gramEnd"/>
+      <w:r>
+        <w:rPr>
+          <w:lang w:val="en-US"/>
+        </w:rPr>
+        <w:t xml:space="preserve"> </w:t>
+      </w:r>
+      <w:proofErr w:type="spellStart"/>
+      <w:r>
+        <w:rPr>
+          <w:lang w:val="en-US"/>
+        </w:rPr>
+        <w:t>ls</w:t>
+      </w:r>
+      <w:proofErr w:type="spellEnd"/>
+      <w:r>
+        <w:rPr>
+          <w:lang w:val="en-US"/>
+        </w:rPr>
+        <w:t xml:space="preserve"> --depth=0 </w:t>
+      </w:r>
+      <w:r>
+        <w:rPr>
+          <w:lang w:val="en-US"/>
+        </w:rPr>
+        <w:t>--</w:t>
+      </w:r>
+      <w:proofErr w:type="spellStart"/>
+      <w:r>
+        <w:rPr>
+          <w:lang w:val="en-US"/>
+        </w:rPr>
+        <w:t>j</w:t>
+      </w:r>
+      <w:r>
+        <w:rPr>
+          <w:lang w:val="en-US"/>
+        </w:rPr>
+        <w:t>son</w:t>
+      </w:r>
+      <w:proofErr w:type="spellEnd"/>
+      <w:r>
+        <w:rPr>
+          <w:lang w:val="en-US"/>
+        </w:rPr>
+        <w:t xml:space="preserve"> -g </w:t>
+      </w:r>
+    </w:p>
+    <w:p>
+      <w:pPr>
+        <w:pStyle w:val="subtitulo111"/>
+        <w:rPr>
+          <w:lang w:val="en-US"/>
+        </w:rPr>
+      </w:pPr>
+      <w:proofErr w:type="spellStart"/>
+      <w:proofErr w:type="gramStart"/>
+      <w:r>
+        <w:rPr>
+          <w:lang w:val="en-US"/>
+        </w:rPr>
+        <w:t>npm</w:t>
+      </w:r>
+      <w:proofErr w:type="spellEnd"/>
+      <w:proofErr w:type="gramEnd"/>
+      <w:r>
+        <w:rPr>
+          <w:lang w:val="en-US"/>
+        </w:rPr>
+        <w:t xml:space="preserve"> run &lt;commando&gt; --silent --&lt;</w:t>
+      </w:r>
+      <w:proofErr w:type="spellStart"/>
+      <w:r>
+        <w:rPr>
+          <w:lang w:val="en-US"/>
+        </w:rPr>
+        <w:t>arg</w:t>
+      </w:r>
+      <w:proofErr w:type="spellEnd"/>
+      <w:r>
+        <w:rPr>
+          <w:lang w:val="en-US"/>
+        </w:rPr>
+        <w:t>&gt;</w:t>
+      </w:r>
+    </w:p>
+    <w:p>
+      <w:r>
+        <w:t>Ejec</w:t>
+      </w:r>
+      <w:r>
+        <w:t>uta</w:t>
+      </w:r>
+      <w:r>
+        <w:t xml:space="preserve"> el script definido en el objeto “script” del fichero </w:t>
+      </w:r>
+      <w:r>
+        <w:t>“</w:t>
+      </w:r>
+      <w:proofErr w:type="spellStart"/>
+      <w:r>
+        <w:t>package.json</w:t>
+      </w:r>
+      <w:proofErr w:type="spellEnd"/>
+      <w:r>
+        <w:t>”.</w:t>
+      </w:r>
+    </w:p>
+    <w:p>
+      <w:pPr>
+        <w:pStyle w:val="CodigoInsertado"/>
+        <w:rPr>
+          <w:lang w:val="en-US"/>
+        </w:rPr>
+      </w:pPr>
+      <w:r>
+        <w:rPr>
+          <w:lang w:val="en-US"/>
+        </w:rPr>
+        <w:t>"</w:t>
+      </w:r>
+      <w:proofErr w:type="gramStart"/>
+      <w:r>
+        <w:rPr>
+          <w:lang w:val="en-US"/>
+        </w:rPr>
+        <w:t>scripts</w:t>
+      </w:r>
+      <w:proofErr w:type="gramEnd"/>
+      <w:r>
+        <w:rPr>
+          <w:lang w:val="en-US"/>
+        </w:rPr>
+        <w:t>": {</w:t>
+      </w:r>
+    </w:p>
+    <w:p>
+      <w:pPr>
+        <w:pStyle w:val="CodigoInsertado"/>
+        <w:rPr>
+          <w:lang w:val="en-US"/>
+        </w:rPr>
+      </w:pPr>
+      <w:r>
+        <w:rPr>
+          <w:lang w:val="en-US"/>
+        </w:rPr>
+        <w:t xml:space="preserve">        "start": "</w:t>
+      </w:r>
+      <w:proofErr w:type="spellStart"/>
+      <w:r>
+        <w:rPr>
+          <w:lang w:val="en-US"/>
+        </w:rPr>
+        <w:t>tsc</w:t>
+      </w:r>
+      <w:proofErr w:type="spellEnd"/>
+      <w:r>
+        <w:rPr>
+          <w:lang w:val="en-US"/>
+        </w:rPr>
+        <w:t xml:space="preserve"> &amp;&amp; concurrently \"</w:t>
+      </w:r>
+      <w:proofErr w:type="spellStart"/>
+      <w:r>
+        <w:rPr>
+          <w:lang w:val="en-US"/>
+        </w:rPr>
+        <w:t>npm</w:t>
+      </w:r>
+      <w:proofErr w:type="spellEnd"/>
+      <w:r>
+        <w:rPr>
+          <w:lang w:val="en-US"/>
+        </w:rPr>
+        <w:t xml:space="preserve"> run </w:t>
+      </w:r>
+      <w:proofErr w:type="spellStart"/>
+      <w:r>
+        <w:rPr>
+          <w:lang w:val="en-US"/>
+        </w:rPr>
+        <w:t>tsc</w:t>
+      </w:r>
+      <w:proofErr w:type="gramStart"/>
+      <w:r>
+        <w:rPr>
+          <w:lang w:val="en-US"/>
+        </w:rPr>
+        <w:t>:w</w:t>
+      </w:r>
+      <w:proofErr w:type="spellEnd"/>
+      <w:proofErr w:type="gramEnd"/>
+      <w:r>
+        <w:rPr>
+          <w:lang w:val="en-US"/>
+        </w:rPr>
+        <w:t>\" \"</w:t>
+      </w:r>
+      <w:proofErr w:type="spellStart"/>
+      <w:r>
+        <w:rPr>
+          <w:lang w:val="en-US"/>
+        </w:rPr>
+        <w:t>npm</w:t>
+      </w:r>
+      <w:proofErr w:type="spellEnd"/>
+      <w:r>
+        <w:rPr>
+          <w:lang w:val="en-US"/>
+        </w:rPr>
+        <w:t xml:space="preserve"> run lite\" ",</w:t>
+      </w:r>
+    </w:p>
+    <w:p>
+      <w:pPr>
+        <w:pStyle w:val="CodigoInsertado"/>
+        <w:rPr>
+          <w:lang w:val="en-US"/>
+        </w:rPr>
+      </w:pPr>
+      <w:r>
+        <w:rPr>
+          <w:lang w:val="en-US"/>
+        </w:rPr>
+        <w:t xml:space="preserve">        "</w:t>
+      </w:r>
+      <w:proofErr w:type="gramStart"/>
+      <w:r>
+        <w:rPr>
+          <w:lang w:val="en-US"/>
+        </w:rPr>
+        <w:t>lite</w:t>
+      </w:r>
+      <w:proofErr w:type="gramEnd"/>
+      <w:r>
+        <w:rPr>
+          <w:lang w:val="en-US"/>
+        </w:rPr>
+        <w:t>": "lite-server",</w:t>
+      </w:r>
+    </w:p>
+    <w:p>
+      <w:pPr>
+        <w:pStyle w:val="CodigoInsertado"/>
+        <w:rPr>
+          <w:lang w:val="en-US"/>
+        </w:rPr>
+      </w:pPr>
+      <w:r>
+        <w:rPr>
+          <w:lang w:val="en-US"/>
+        </w:rPr>
+        <w:t xml:space="preserve">        "</w:t>
+      </w:r>
+      <w:proofErr w:type="spellStart"/>
+      <w:proofErr w:type="gramStart"/>
+      <w:r>
+        <w:rPr>
+          <w:lang w:val="en-US"/>
+        </w:rPr>
+        <w:t>tsc</w:t>
+      </w:r>
+      <w:proofErr w:type="spellEnd"/>
+      <w:proofErr w:type="gramEnd"/>
+      <w:r>
+        <w:rPr>
+          <w:lang w:val="en-US"/>
+        </w:rPr>
+        <w:t>": "</w:t>
+      </w:r>
+      <w:proofErr w:type="spellStart"/>
+      <w:r>
+        <w:rPr>
+          <w:lang w:val="en-US"/>
+        </w:rPr>
+        <w:t>tsc</w:t>
+      </w:r>
+      <w:proofErr w:type="spellEnd"/>
+      <w:r>
+        <w:rPr>
+          <w:lang w:val="en-US"/>
+        </w:rPr>
+        <w:t>",</w:t>
+      </w:r>
+    </w:p>
+    <w:p>
+      <w:pPr>
+        <w:pStyle w:val="CodigoInsertado"/>
+      </w:pPr>
+      <w:r>
+        <w:rPr>
+          <w:lang w:val="en-US"/>
+        </w:rPr>
+        <w:t xml:space="preserve">        </w:t>
+      </w:r>
+      <w:r>
+        <w:t>"</w:t>
+      </w:r>
+      <w:proofErr w:type="spellStart"/>
+      <w:r>
+        <w:t>tsc</w:t>
+      </w:r>
+      <w:proofErr w:type="gramStart"/>
+      <w:r>
+        <w:t>:w</w:t>
+      </w:r>
+      <w:proofErr w:type="spellEnd"/>
+      <w:proofErr w:type="gramEnd"/>
+      <w:r>
+        <w:t>": "</w:t>
+      </w:r>
+      <w:proofErr w:type="spellStart"/>
+      <w:r>
+        <w:t>tsc</w:t>
+      </w:r>
+      <w:proofErr w:type="spellEnd"/>
+      <w:r>
+        <w:t xml:space="preserve"> -w"</w:t>
+      </w:r>
+    </w:p>
+    <w:p>
+      <w:pPr>
+        <w:pStyle w:val="CodigoInsertado"/>
+      </w:pPr>
+      <w:r>
+        <w:t xml:space="preserve">    },</w:t>
+      </w:r>
+    </w:p>
+    <w:p/>
+    <w:p>
+      <w:proofErr w:type="spellStart"/>
+      <w:r>
+        <w:t>npm</w:t>
+      </w:r>
+      <w:proofErr w:type="spellEnd"/>
+      <w:r>
+        <w:t xml:space="preserve"> </w:t>
+      </w:r>
+      <w:proofErr w:type="spellStart"/>
+      <w:r>
+        <w:t>run</w:t>
+      </w:r>
+      <w:proofErr w:type="spellEnd"/>
+      <w:r>
+        <w:t xml:space="preserve"> es alias de </w:t>
+      </w:r>
+      <w:proofErr w:type="spellStart"/>
+      <w:r>
+        <w:t>npm</w:t>
+      </w:r>
+      <w:proofErr w:type="spellEnd"/>
+      <w:r>
+        <w:t xml:space="preserve"> run-script.</w:t>
+      </w:r>
       <w:bookmarkStart w:id="0" w:name="_GoBack"/>
       <w:bookmarkEnd w:id="0"/>
+    </w:p>
+    <w:p>
+      <w:pPr>
+        <w:pStyle w:val="subtitulo1"/>
+        <w:rPr>
+          <w:lang w:val="en-US"/>
+        </w:rPr>
+      </w:pPr>
+      <w:proofErr w:type="spellStart"/>
       <w:proofErr w:type="gramStart"/>
       <w:r>
         <w:rPr>
@@ -344,165 +1720,66 @@
         </w:rPr>
         <w:t>npm</w:t>
       </w:r>
+      <w:proofErr w:type="spellEnd"/>
+      <w:r>
+        <w:rPr>
+          <w:lang w:val="en-US"/>
+        </w:rPr>
+        <w:t>-check</w:t>
+      </w:r>
       <w:proofErr w:type="gramEnd"/>
-      <w:r>
-        <w:rPr>
-          <w:lang w:val="en-US"/>
-        </w:rPr>
-        <w:t xml:space="preserve"> ls  </w:t>
-      </w:r>
-      <w:r>
-        <w:rPr>
-          <w:lang w:val="en-US"/>
-        </w:rPr>
-        <w:t xml:space="preserve">-g </w:t>
-      </w:r>
-    </w:p>
-    <w:p>
-      <w:pPr>
-        <w:rPr>
-          <w:lang w:val="en-US"/>
-        </w:rPr>
-      </w:pPr>
+    </w:p>
+    <w:p>
+      <w:r>
+        <w:t xml:space="preserve"> </w:t>
+      </w:r>
+      <w:r>
+        <w:t>Para mostrar version</w:t>
+      </w:r>
+      <w:r>
+        <w:t>e</w:t>
+      </w:r>
+      <w:r>
+        <w:t>s de los paquetes.</w:t>
+      </w:r>
+    </w:p>
+    <w:p>
+      <w:r>
+        <w:t>P</w:t>
+      </w:r>
+      <w:r>
+        <w:t>ara</w:t>
+      </w:r>
+      <w:r>
+        <w:t xml:space="preserve"> su instalación:</w:t>
+      </w:r>
+    </w:p>
+    <w:p>
+      <w:proofErr w:type="spellStart"/>
       <w:proofErr w:type="gramStart"/>
       <w:r>
-        <w:rPr>
-          <w:lang w:val="en-US"/>
-        </w:rPr>
         <w:t>npm</w:t>
       </w:r>
+      <w:proofErr w:type="spellEnd"/>
       <w:proofErr w:type="gramEnd"/>
       <w:r>
-        <w:rPr>
-          <w:lang w:val="en-US"/>
-        </w:rPr>
-        <w:t xml:space="preserve"> ls --global </w:t>
-      </w:r>
-      <w:r>
-        <w:rPr>
-          <w:lang w:val="en-US"/>
-        </w:rPr>
-        <w:t xml:space="preserve">  </w:t>
-      </w:r>
-    </w:p>
-    <w:p>
-      <w:proofErr w:type="gramStart"/>
-      <w:r>
-        <w:t>npm</w:t>
-      </w:r>
-      <w:proofErr w:type="gramEnd"/>
-      <w:r>
-        <w:t xml:space="preserve"> ls </w:t>
-      </w:r>
-      <w:r>
-        <w:t xml:space="preserve"> [-g]  | grep “</w:t>
-      </w:r>
-      <w:r>
-        <w:t>paquetebuscado</w:t>
-      </w:r>
-      <w:r>
-        <w:t>” – para bash</w:t>
-      </w:r>
-    </w:p>
-    <w:p>
-      <w:proofErr w:type="gramStart"/>
-      <w:r>
-        <w:t>npm</w:t>
-      </w:r>
-      <w:proofErr w:type="gramEnd"/>
-      <w:r>
         <w:t xml:space="preserve"> </w:t>
       </w:r>
-      <w:r>
-        <w:t xml:space="preserve">ls </w:t>
-      </w:r>
-      <w:r>
-        <w:t xml:space="preserve">[-g] | findstr </w:t>
-      </w:r>
-      <w:r>
-        <w:t xml:space="preserve"> </w:t>
-      </w:r>
-      <w:r>
-        <w:t>“</w:t>
-      </w:r>
-      <w:r>
-        <w:t>paquetebuscado</w:t>
-      </w:r>
-      <w:r>
-        <w:t>” – para dos</w:t>
-      </w:r>
-    </w:p>
-    <w:p>
-      <w:r>
-        <w:t>Ejemplos:</w:t>
-      </w:r>
-    </w:p>
-    <w:p>
-      <w:pPr>
-        <w:rPr>
-          <w:lang w:val="en-US"/>
-        </w:rPr>
-      </w:pPr>
-      <w:proofErr w:type="gramStart"/>
-      <w:r>
-        <w:rPr>
-          <w:lang w:val="en-US"/>
-        </w:rPr>
-        <w:lastRenderedPageBreak/>
-        <w:t>npm</w:t>
-      </w:r>
-      <w:proofErr w:type="gramEnd"/>
-      <w:r>
-        <w:rPr>
-          <w:lang w:val="en-US"/>
-        </w:rPr>
-        <w:t xml:space="preserve"> ls --depth=0 </w:t>
-      </w:r>
-      <w:r>
-        <w:rPr>
-          <w:lang w:val="en-US"/>
-        </w:rPr>
-        <w:t>--</w:t>
-      </w:r>
-      <w:r>
-        <w:rPr>
-          <w:lang w:val="en-US"/>
-        </w:rPr>
-        <w:t>j</w:t>
-      </w:r>
-      <w:r>
-        <w:rPr>
-          <w:lang w:val="en-US"/>
-        </w:rPr>
-        <w:t>son</w:t>
-      </w:r>
-      <w:r>
-        <w:rPr>
-          <w:lang w:val="en-US"/>
-        </w:rPr>
-        <w:t xml:space="preserve"> -g </w:t>
-      </w:r>
-    </w:p>
-    <w:p>
-      <w:pPr>
-        <w:rPr>
-          <w:lang w:val="en-US"/>
-        </w:rPr>
-      </w:pPr>
-    </w:p>
-    <w:p>
-      <w:pPr>
-        <w:rPr>
-          <w:lang w:val="en-US"/>
-        </w:rPr>
-      </w:pPr>
-      <w:r>
-        <w:rPr>
-          <w:lang w:val="en-US"/>
-        </w:rPr>
-        <w:t xml:space="preserve"> </w:t>
-      </w:r>
-    </w:p>
+      <w:proofErr w:type="spellStart"/>
+      <w:r>
+        <w:t>install</w:t>
+      </w:r>
+      <w:proofErr w:type="spellEnd"/>
+      <w:r>
+        <w:t xml:space="preserve"> –g </w:t>
+      </w:r>
+      <w:proofErr w:type="spellStart"/>
+      <w:r>
+        <w:t>npm-check</w:t>
+      </w:r>
+      <w:proofErr w:type="spellEnd"/>
+    </w:p>
+    <w:p/>
     <w:sectPr>
       <w:pgSz w:w="11906" w:h="16838"/>
       <w:pgMar w:top="1417" w:right="1701" w:bottom="1417" w:left="1701" w:header="708" w:footer="708" w:gutter="0"/>
@@ -2918,6 +4195,7 @@
   <w:style w:type="character" w:default="1" w:styleId="Fuentedeprrafopredeter">
     <w:name w:val="Default Paragraph Font"/>
     <w:uiPriority w:val="1"/>
+    <w:semiHidden/>
     <w:unhideWhenUsed/>
   </w:style>
   <w:style w:type="table" w:default="1" w:styleId="Tablanormal">
@@ -3796,6 +5074,7 @@
   <w:style w:type="character" w:default="1" w:styleId="Fuentedeprrafopredeter">
     <w:name w:val="Default Paragraph Font"/>
     <w:uiPriority w:val="1"/>
+    <w:semiHidden/>
     <w:unhideWhenUsed/>
   </w:style>
   <w:style w:type="table" w:default="1" w:styleId="Tablanormal">
@@ -4687,7 +5966,7 @@
 </file>
 
 <file path=customXml/itemProps1.xml><?xml version="1.0" encoding="utf-8"?>
-<ds:datastoreItem xmlns:ds="http://schemas.openxmlformats.org/officeDocument/2006/customXml" ds:itemID="{EC0E59E8-40D8-4977-AEFA-50BA26517675}">
+<ds:datastoreItem xmlns:ds="http://schemas.openxmlformats.org/officeDocument/2006/customXml" ds:itemID="{8C7E6DC3-2301-426C-87F9-37F13A25F05F}">
   <ds:schemaRefs>
     <ds:schemaRef ds:uri="http://schemas.openxmlformats.org/officeDocument/2006/bibliography"/>
   </ds:schemaRefs>

</xml_diff>

<commit_message>
incorporamos cambios en NodeJsApuntes.docx de la rama desarrollo
</commit_message>
<xml_diff>
--- a/software/NodeJsApuntes.docx
+++ b/software/NodeJsApuntes.docx
@@ -1,16 +1,14 @@
 
 <file path=word/document.xml><?xml version="1.0" encoding="utf-8"?>
-<w:document xmlns:wpc="http://schemas.microsoft.com/office/word/2010/wordprocessingCanvas" xmlns:cx="http://schemas.microsoft.com/office/drawing/2014/chartex" xmlns:cx1="http://schemas.microsoft.com/office/drawing/2015/9/8/chartex" xmlns:cx2="http://schemas.microsoft.com/office/drawing/2015/10/21/chartex" xmlns:cx3="http://schemas.microsoft.com/office/drawing/2016/5/9/chartex" xmlns:cx4="http://schemas.microsoft.com/office/drawing/2016/5/10/chartex" xmlns:cx5="http://schemas.microsoft.com/office/drawing/2016/5/11/chartex" xmlns:cx6="http://schemas.microsoft.com/office/drawing/2016/5/12/chartex" xmlns:cx7="http://schemas.microsoft.com/office/drawing/2016/5/13/chartex" xmlns:cx8="http://schemas.microsoft.com/office/drawing/2016/5/14/chartex" xmlns:mc="http://schemas.openxmlformats.org/markup-compatibility/2006" xmlns:aink="http://schemas.microsoft.com/office/drawing/2016/ink" xmlns:am3d="http://schemas.microsoft.com/office/drawing/2017/model3d" xmlns:o="urn:schemas-microsoft-com:office:office" xmlns:r="http://schemas.openxmlformats.org/officeDocument/2006/relationships" xmlns:m="http://schemas.openxmlformats.org/officeDocument/2006/math" xmlns:v="urn:schemas-microsoft-com:vml" xmlns:wp14="http://schemas.microsoft.com/office/word/2010/wordprocessingDrawing" xmlns:wp="http://schemas.openxmlformats.org/drawingml/2006/wordprocessingDrawing" xmlns:w10="urn:schemas-microsoft-com:office:word" xmlns:w="http://schemas.openxmlformats.org/wordprocessingml/2006/main" xmlns:w14="http://schemas.microsoft.com/office/word/2010/wordml" xmlns:w15="http://schemas.microsoft.com/office/word/2012/wordml" xmlns:w16cid="http://schemas.microsoft.com/office/word/2016/wordml/cid" xmlns:w16se="http://schemas.microsoft.com/office/word/2015/wordml/symex" xmlns:wpg="http://schemas.microsoft.com/office/word/2010/wordprocessingGroup" xmlns:wpi="http://schemas.microsoft.com/office/word/2010/wordprocessingInk" xmlns:wne="http://schemas.microsoft.com/office/word/2006/wordml" xmlns:wps="http://schemas.microsoft.com/office/word/2010/wordprocessingShape" mc:Ignorable="w14 w15 w16se w16cid wp14">
+<w:document xmlns:wpc="http://schemas.microsoft.com/office/word/2010/wordprocessingCanvas" xmlns:cx="http://schemas.microsoft.com/office/drawing/2014/chartex" xmlns:cx1="http://schemas.microsoft.com/office/drawing/2015/9/8/chartex" xmlns:cx2="http://schemas.microsoft.com/office/drawing/2015/10/21/chartex" xmlns:cx3="http://schemas.microsoft.com/office/drawing/2016/5/9/chartex" xmlns:cx4="http://schemas.microsoft.com/office/drawing/2016/5/10/chartex" xmlns:cx5="http://schemas.microsoft.com/office/drawing/2016/5/11/chartex" xmlns:cx6="http://schemas.microsoft.com/office/drawing/2016/5/12/chartex" xmlns:cx7="http://schemas.microsoft.com/office/drawing/2016/5/13/chartex" xmlns:cx8="http://schemas.microsoft.com/office/drawing/2016/5/14/chartex" xmlns:mc="http://schemas.openxmlformats.org/markup-compatibility/2006" xmlns:aink="http://schemas.microsoft.com/office/drawing/2016/ink" xmlns:am3d="http://schemas.microsoft.com/office/drawing/2017/model3d" xmlns:o="urn:schemas-microsoft-com:office:office" xmlns:r="http://schemas.openxmlformats.org/officeDocument/2006/relationships" xmlns:m="http://schemas.openxmlformats.org/officeDocument/2006/math" xmlns:v="urn:schemas-microsoft-com:vml" xmlns:wp14="http://schemas.microsoft.com/office/word/2010/wordprocessingDrawing" xmlns:wp="http://schemas.openxmlformats.org/drawingml/2006/wordprocessingDrawing" xmlns:w10="urn:schemas-microsoft-com:office:word" xmlns:w="http://schemas.openxmlformats.org/wordprocessingml/2006/main" xmlns:w14="http://schemas.microsoft.com/office/word/2010/wordml" xmlns:w15="http://schemas.microsoft.com/office/word/2012/wordml" xmlns:w16cex="http://schemas.microsoft.com/office/word/2018/wordml/cex" xmlns:w16cid="http://schemas.microsoft.com/office/word/2016/wordml/cid" xmlns:w16="http://schemas.microsoft.com/office/word/2018/wordml" xmlns:w16se="http://schemas.microsoft.com/office/word/2015/wordml/symex" xmlns:wpg="http://schemas.microsoft.com/office/word/2010/wordprocessingGroup" xmlns:wpi="http://schemas.microsoft.com/office/word/2010/wordprocessingInk" xmlns:wne="http://schemas.microsoft.com/office/word/2006/wordml" xmlns:wps="http://schemas.microsoft.com/office/word/2010/wordprocessingShape" mc:Ignorable="w14 w15 w16se w16cid w16 w16cex wp14">
   <w:body>
     <w:p>
       <w:pPr>
         <w:pStyle w:val="subtitulo1"/>
       </w:pPr>
-      <w:proofErr w:type="spellStart"/>
-      <w:r>
-        <w:t>Instalacion</w:t>
-      </w:r>
-      <w:proofErr w:type="spellEnd"/>
+      <w:r>
+        <w:t>Instalación</w:t>
+      </w:r>
       <w:r>
         <w:t xml:space="preserve"> </w:t>
       </w:r>
@@ -25,10 +23,165 @@
       </w:r>
       <w:proofErr w:type="spellEnd"/>
       <w:r>
+        <w:t xml:space="preserve"> y ejecutarlo.</w:t>
+      </w:r>
+    </w:p>
+    <w:p>
+      <w:r>
+        <w:t xml:space="preserve">También podemos utilizar </w:t>
+      </w:r>
+      <w:proofErr w:type="spellStart"/>
+      <w:r>
+        <w:t>nvm</w:t>
+      </w:r>
+      <w:proofErr w:type="spellEnd"/>
+      <w:r>
+        <w:t xml:space="preserve"> (para Windows) para instalar diferentes versiones de </w:t>
+      </w:r>
+      <w:proofErr w:type="spellStart"/>
+      <w:r>
+        <w:t>node</w:t>
+      </w:r>
+      <w:proofErr w:type="spellEnd"/>
+      <w:r>
+        <w:t xml:space="preserve">. </w:t>
+      </w:r>
+    </w:p>
+    <w:p>
+      <w:pPr>
+        <w:rPr>
+          <w:lang w:val="en-US"/>
+        </w:rPr>
+      </w:pPr>
+      <w:r>
+        <w:rPr>
+          <w:lang w:val="en-US"/>
+        </w:rPr>
+        <w:t>nvm intall 8.16.0</w:t>
+      </w:r>
+    </w:p>
+    <w:p>
+      <w:pPr>
+        <w:rPr>
+          <w:lang w:val="en-US"/>
+        </w:rPr>
+      </w:pPr>
+      <w:r>
+        <w:rPr>
+          <w:lang w:val="en-US"/>
+        </w:rPr>
+        <w:t>nvm install 10.16.0</w:t>
+      </w:r>
+    </w:p>
+    <w:p>
+      <w:pPr>
+        <w:rPr>
+          <w:lang w:val="en-US"/>
+        </w:rPr>
+      </w:pPr>
+      <w:r>
+        <w:rPr>
+          <w:lang w:val="en-US"/>
+        </w:rPr>
+        <w:t>vnm use 8.16.0</w:t>
+      </w:r>
+    </w:p>
+    <w:p>
+      <w:proofErr w:type="spellStart"/>
+      <w:r>
+        <w:t>nvm</w:t>
+      </w:r>
+      <w:proofErr w:type="spellEnd"/>
+      <w:r>
         <w:t xml:space="preserve"> </w:t>
       </w:r>
-      <w:r>
-        <w:t>y ejecutarlo.</w:t>
+      <w:proofErr w:type="spellStart"/>
+      <w:r>
+        <w:t>list</w:t>
+      </w:r>
+      <w:proofErr w:type="spellEnd"/>
+      <w:r>
+        <w:t xml:space="preserve"> -&gt; para listar </w:t>
+      </w:r>
+      <w:proofErr w:type="gramStart"/>
+      <w:r>
+        <w:t>toda</w:t>
+      </w:r>
+      <w:r>
+        <w:t>s la versiones</w:t>
+      </w:r>
+      <w:proofErr w:type="gramEnd"/>
+      <w:r>
+        <w:t xml:space="preserve"> de </w:t>
+      </w:r>
+      <w:proofErr w:type="spellStart"/>
+      <w:r>
+        <w:t>node</w:t>
+      </w:r>
+      <w:proofErr w:type="spellEnd"/>
+      <w:r>
+        <w:t xml:space="preserve"> que se han instalado</w:t>
+      </w:r>
+    </w:p>
+    <w:p>
+      <w:proofErr w:type="spellStart"/>
+      <w:r>
+        <w:t>nvm</w:t>
+      </w:r>
+      <w:proofErr w:type="spellEnd"/>
+      <w:r>
+        <w:t xml:space="preserve"> </w:t>
+      </w:r>
+      <w:proofErr w:type="spellStart"/>
+      <w:r>
+        <w:t>lis</w:t>
+      </w:r>
+      <w:r>
+        <w:t>t</w:t>
+      </w:r>
+      <w:proofErr w:type="spellEnd"/>
+      <w:r>
+        <w:t xml:space="preserve"> </w:t>
+      </w:r>
+      <w:proofErr w:type="spellStart"/>
+      <w:r>
+        <w:t>available</w:t>
+      </w:r>
+      <w:proofErr w:type="spellEnd"/>
+      <w:r>
+        <w:t xml:space="preserve"> -&gt; para li</w:t>
+      </w:r>
+      <w:r>
+        <w:t>star algunas de las versiones que pueden instalarse.</w:t>
+      </w:r>
+    </w:p>
+    <w:p>
+      <w:r>
+        <w:t xml:space="preserve">Al desinstalar </w:t>
+      </w:r>
+      <w:proofErr w:type="spellStart"/>
+      <w:r>
+        <w:t>nvm</w:t>
+      </w:r>
+      <w:proofErr w:type="spellEnd"/>
+      <w:r>
+        <w:t xml:space="preserve">, también se desinstala </w:t>
+      </w:r>
+      <w:proofErr w:type="gramStart"/>
+      <w:r>
+        <w:t>todas la versiones</w:t>
+      </w:r>
+      <w:proofErr w:type="gramEnd"/>
+      <w:r>
+        <w:t xml:space="preserve"> de </w:t>
+      </w:r>
+      <w:proofErr w:type="spellStart"/>
+      <w:r>
+        <w:t>node</w:t>
+      </w:r>
+      <w:proofErr w:type="spellEnd"/>
+      <w:r>
+        <w:t xml:space="preserve"> que esta utilidad. </w:t>
       </w:r>
     </w:p>
     <w:p>
@@ -46,17 +199,6 @@
         <w:pStyle w:val="subtitulo11"/>
       </w:pPr>
       <w:r>
-        <w:t xml:space="preserve">CLI </w:t>
-      </w:r>
-      <w:proofErr w:type="spellStart"/>
-      <w:r>
-        <w:t>Commands</w:t>
-      </w:r>
-      <w:proofErr w:type="spellEnd"/>
-      <w:r>
-        <w:t xml:space="preserve"> / </w:t>
-      </w:r>
-      <w:r>
         <w:t xml:space="preserve">Comandos </w:t>
       </w:r>
       <w:proofErr w:type="spellStart"/>
@@ -71,20 +213,533 @@
       </w:pPr>
       <w:proofErr w:type="spellStart"/>
       <w:r>
+        <w:t>init</w:t>
+      </w:r>
+      <w:proofErr w:type="spellEnd"/>
+    </w:p>
+    <w:p>
+      <w:r>
+        <w:t xml:space="preserve">Este comando ejecutado en la carpeta del proyecto, crea un entorno </w:t>
+      </w:r>
+      <w:proofErr w:type="spellStart"/>
+      <w:r>
+        <w:t>nodejs</w:t>
+      </w:r>
+      <w:proofErr w:type="spellEnd"/>
+      <w:r>
+        <w:t xml:space="preserve">. </w:t>
+      </w:r>
+      <w:r>
+        <w:t xml:space="preserve">Por ejemplo crea el fichero </w:t>
+      </w:r>
+      <w:proofErr w:type="spellStart"/>
+      <w:proofErr w:type="gramStart"/>
+      <w:r>
+        <w:t>package.json</w:t>
+      </w:r>
+      <w:proofErr w:type="spellEnd"/>
+      <w:proofErr w:type="gramEnd"/>
+      <w:r>
+        <w:t>.</w:t>
+      </w:r>
+    </w:p>
+    <w:p>
+      <w:pPr>
+        <w:pStyle w:val="subtitulo111"/>
+      </w:pPr>
+      <w:proofErr w:type="spellStart"/>
+      <w:r>
         <w:t>install</w:t>
       </w:r>
       <w:proofErr w:type="spellEnd"/>
-      <w:r>
+    </w:p>
+    <w:p>
+      <w:r>
+        <w:t xml:space="preserve">Instalador de paquetes. </w:t>
+      </w:r>
+    </w:p>
+    <w:p>
+      <w:pPr>
+        <w:pStyle w:val="CodigoInsertado"/>
+        <w:rPr>
+          <w:lang w:val="en-US"/>
+        </w:rPr>
+      </w:pPr>
+      <w:r>
+        <w:rPr>
+          <w:lang w:val="en-US"/>
+        </w:rPr>
+        <w:t>C:\Users\aflucena&gt;npm install --help</w:t>
+      </w:r>
+    </w:p>
+    <w:p>
+      <w:pPr>
+        <w:pStyle w:val="CodigoInsertado"/>
+        <w:rPr>
+          <w:lang w:val="en-US"/>
+        </w:rPr>
+      </w:pPr>
+    </w:p>
+    <w:p>
+      <w:pPr>
+        <w:pStyle w:val="CodigoInsertado"/>
+        <w:rPr>
+          <w:lang w:val="en-US"/>
+        </w:rPr>
+      </w:pPr>
+      <w:proofErr w:type="spellStart"/>
+      <w:r>
+        <w:rPr>
+          <w:lang w:val="en-US"/>
+        </w:rPr>
+        <w:t>npm</w:t>
+      </w:r>
+      <w:proofErr w:type="spellEnd"/>
+      <w:r>
+        <w:rPr>
+          <w:lang w:val="en-US"/>
+        </w:rPr>
+        <w:t xml:space="preserve"> install (with no </w:t>
+      </w:r>
+      <w:proofErr w:type="spellStart"/>
+      <w:r>
+        <w:rPr>
+          <w:lang w:val="en-US"/>
+        </w:rPr>
+        <w:t>args</w:t>
+      </w:r>
+      <w:proofErr w:type="spellEnd"/>
+      <w:r>
+        <w:rPr>
+          <w:lang w:val="en-US"/>
+        </w:rPr>
+        <w:t xml:space="preserve">, in package </w:t>
+      </w:r>
+      <w:proofErr w:type="spellStart"/>
+      <w:r>
+        <w:rPr>
+          <w:lang w:val="en-US"/>
+        </w:rPr>
+        <w:t>dir</w:t>
+      </w:r>
+      <w:proofErr w:type="spellEnd"/>
+      <w:r>
+        <w:rPr>
+          <w:lang w:val="en-US"/>
+        </w:rPr>
+        <w:t>)</w:t>
+      </w:r>
+    </w:p>
+    <w:p>
+      <w:pPr>
+        <w:pStyle w:val="CodigoInsertado"/>
+        <w:rPr>
+          <w:lang w:val="en-US"/>
+        </w:rPr>
+      </w:pPr>
+      <w:proofErr w:type="spellStart"/>
+      <w:r>
+        <w:rPr>
+          <w:lang w:val="en-US"/>
+        </w:rPr>
+        <w:t>npm</w:t>
+      </w:r>
+      <w:proofErr w:type="spellEnd"/>
+      <w:r>
+        <w:rPr>
+          <w:lang w:val="en-US"/>
+        </w:rPr>
+        <w:t xml:space="preserve"> install [&lt;@scope&gt;</w:t>
+      </w:r>
+      <w:proofErr w:type="gramStart"/>
+      <w:r>
+        <w:rPr>
+          <w:lang w:val="en-US"/>
+        </w:rPr>
+        <w:t>/]&lt;</w:t>
+      </w:r>
+      <w:proofErr w:type="gramEnd"/>
+      <w:r>
+        <w:rPr>
+          <w:lang w:val="en-US"/>
+        </w:rPr>
+        <w:t>pkg&gt;</w:t>
+      </w:r>
+    </w:p>
+    <w:p>
+      <w:pPr>
+        <w:pStyle w:val="CodigoInsertado"/>
+        <w:rPr>
+          <w:lang w:val="en-US"/>
+        </w:rPr>
+      </w:pPr>
+      <w:proofErr w:type="spellStart"/>
+      <w:r>
+        <w:rPr>
+          <w:lang w:val="en-US"/>
+        </w:rPr>
+        <w:t>npm</w:t>
+      </w:r>
+      <w:proofErr w:type="spellEnd"/>
+      <w:r>
+        <w:rPr>
+          <w:lang w:val="en-US"/>
+        </w:rPr>
+        <w:t xml:space="preserve"> install [&lt;@scope&gt;</w:t>
+      </w:r>
+      <w:proofErr w:type="gramStart"/>
+      <w:r>
+        <w:rPr>
+          <w:lang w:val="en-US"/>
+        </w:rPr>
+        <w:t>/]&lt;</w:t>
+      </w:r>
+      <w:proofErr w:type="gramEnd"/>
+      <w:r>
+        <w:rPr>
+          <w:lang w:val="en-US"/>
+        </w:rPr>
+        <w:t>pkg&gt;@&lt;tag&gt;</w:t>
+      </w:r>
+    </w:p>
+    <w:p>
+      <w:pPr>
+        <w:pStyle w:val="CodigoInsertado"/>
+        <w:rPr>
+          <w:lang w:val="en-US"/>
+        </w:rPr>
+      </w:pPr>
+      <w:proofErr w:type="spellStart"/>
+      <w:r>
+        <w:rPr>
+          <w:lang w:val="en-US"/>
+        </w:rPr>
+        <w:t>npm</w:t>
+      </w:r>
+      <w:proofErr w:type="spellEnd"/>
+      <w:r>
+        <w:rPr>
+          <w:lang w:val="en-US"/>
+        </w:rPr>
+        <w:t xml:space="preserve"> install [&lt;@scope&gt;</w:t>
+      </w:r>
+      <w:proofErr w:type="gramStart"/>
+      <w:r>
+        <w:rPr>
+          <w:lang w:val="en-US"/>
+        </w:rPr>
+        <w:t>/]&lt;</w:t>
+      </w:r>
+      <w:proofErr w:type="gramEnd"/>
+      <w:r>
+        <w:rPr>
+          <w:lang w:val="en-US"/>
+        </w:rPr>
+        <w:t>pkg&gt;@&lt;version&gt;</w:t>
+      </w:r>
+    </w:p>
+    <w:p>
+      <w:pPr>
+        <w:pStyle w:val="CodigoInsertado"/>
+        <w:rPr>
+          <w:lang w:val="en-US"/>
+        </w:rPr>
+      </w:pPr>
+      <w:proofErr w:type="spellStart"/>
+      <w:r>
+        <w:rPr>
+          <w:lang w:val="en-US"/>
+        </w:rPr>
+        <w:t>npm</w:t>
+      </w:r>
+      <w:proofErr w:type="spellEnd"/>
+      <w:r>
+        <w:rPr>
+          <w:lang w:val="en-US"/>
+        </w:rPr>
+        <w:t xml:space="preserve"> install [&lt;@scope&gt;</w:t>
+      </w:r>
+      <w:proofErr w:type="gramStart"/>
+      <w:r>
+        <w:rPr>
+          <w:lang w:val="en-US"/>
+        </w:rPr>
+        <w:t>/]&lt;</w:t>
+      </w:r>
+      <w:proofErr w:type="gramEnd"/>
+      <w:r>
+        <w:rPr>
+          <w:lang w:val="en-US"/>
+        </w:rPr>
+        <w:t>pkg&gt;@&lt;version range&gt;</w:t>
+      </w:r>
+    </w:p>
+    <w:p>
+      <w:pPr>
+        <w:pStyle w:val="CodigoInsertado"/>
+        <w:rPr>
+          <w:lang w:val="en-US"/>
+        </w:rPr>
+      </w:pPr>
+      <w:proofErr w:type="spellStart"/>
+      <w:r>
+        <w:rPr>
+          <w:lang w:val="en-US"/>
+        </w:rPr>
+        <w:t>npm</w:t>
+      </w:r>
+      <w:proofErr w:type="spellEnd"/>
+      <w:r>
+        <w:rPr>
+          <w:lang w:val="en-US"/>
+        </w:rPr>
+        <w:t xml:space="preserve"> install &lt;folder&gt;</w:t>
+      </w:r>
+    </w:p>
+    <w:p>
+      <w:pPr>
+        <w:pStyle w:val="CodigoInsertado"/>
+        <w:rPr>
+          <w:lang w:val="en-US"/>
+        </w:rPr>
+      </w:pPr>
+      <w:proofErr w:type="spellStart"/>
+      <w:r>
+        <w:rPr>
+          <w:lang w:val="en-US"/>
+        </w:rPr>
+        <w:t>npm</w:t>
+      </w:r>
+      <w:proofErr w:type="spellEnd"/>
+      <w:r>
+        <w:rPr>
+          <w:lang w:val="en-US"/>
+        </w:rPr>
+        <w:t xml:space="preserve"> install &lt;</w:t>
+      </w:r>
+      <w:proofErr w:type="spellStart"/>
+      <w:r>
+        <w:rPr>
+          <w:lang w:val="en-US"/>
+        </w:rPr>
+        <w:t>tarball</w:t>
+      </w:r>
+      <w:proofErr w:type="spellEnd"/>
+      <w:r>
+        <w:rPr>
+          <w:lang w:val="en-US"/>
+        </w:rPr>
+        <w:t xml:space="preserve"> file&gt;</w:t>
+      </w:r>
+    </w:p>
+    <w:p>
+      <w:pPr>
+        <w:pStyle w:val="CodigoInsertado"/>
+        <w:rPr>
+          <w:lang w:val="en-US"/>
+        </w:rPr>
+      </w:pPr>
+      <w:proofErr w:type="spellStart"/>
+      <w:r>
+        <w:rPr>
+          <w:lang w:val="en-US"/>
+        </w:rPr>
+        <w:t>npm</w:t>
+      </w:r>
+      <w:proofErr w:type="spellEnd"/>
+      <w:r>
+        <w:rPr>
+          <w:lang w:val="en-US"/>
+        </w:rPr>
+        <w:t xml:space="preserve"> install &lt;</w:t>
+      </w:r>
+      <w:proofErr w:type="spellStart"/>
+      <w:r>
+        <w:rPr>
+          <w:lang w:val="en-US"/>
+        </w:rPr>
+        <w:t>tarball</w:t>
+      </w:r>
+      <w:proofErr w:type="spellEnd"/>
+      <w:r>
+        <w:rPr>
+          <w:lang w:val="en-US"/>
+        </w:rPr>
         <w:t xml:space="preserve"> </w:t>
       </w:r>
-    </w:p>
-    <w:p>
-      <w:proofErr w:type="spellStart"/>
-      <w:r>
+      <w:proofErr w:type="spellStart"/>
+      <w:r>
+        <w:rPr>
+          <w:lang w:val="en-US"/>
+        </w:rPr>
+        <w:t>url</w:t>
+      </w:r>
+      <w:proofErr w:type="spellEnd"/>
+      <w:r>
+        <w:rPr>
+          <w:lang w:val="en-US"/>
+        </w:rPr>
+        <w:t>&gt;</w:t>
+      </w:r>
+    </w:p>
+    <w:p>
+      <w:pPr>
+        <w:pStyle w:val="CodigoInsertado"/>
+        <w:rPr>
+          <w:lang w:val="en-US"/>
+        </w:rPr>
+      </w:pPr>
+      <w:proofErr w:type="spellStart"/>
+      <w:r>
+        <w:rPr>
+          <w:lang w:val="en-US"/>
+        </w:rPr>
         <w:t>npm</w:t>
       </w:r>
       <w:proofErr w:type="spellEnd"/>
       <w:r>
+        <w:rPr>
+          <w:lang w:val="en-US"/>
+        </w:rPr>
+        <w:t xml:space="preserve"> install &lt;git:// </w:t>
+      </w:r>
+      <w:proofErr w:type="spellStart"/>
+      <w:r>
+        <w:rPr>
+          <w:lang w:val="en-US"/>
+        </w:rPr>
+        <w:t>url</w:t>
+      </w:r>
+      <w:proofErr w:type="spellEnd"/>
+      <w:r>
+        <w:rPr>
+          <w:lang w:val="en-US"/>
+        </w:rPr>
+        <w:t>&gt;</w:t>
+      </w:r>
+    </w:p>
+    <w:p>
+      <w:pPr>
+        <w:pStyle w:val="CodigoInsertado"/>
+        <w:rPr>
+          <w:lang w:val="en-US"/>
+        </w:rPr>
+      </w:pPr>
+      <w:proofErr w:type="spellStart"/>
+      <w:r>
+        <w:rPr>
+          <w:lang w:val="en-US"/>
+        </w:rPr>
+        <w:t>npm</w:t>
+      </w:r>
+      <w:proofErr w:type="spellEnd"/>
+      <w:r>
+        <w:rPr>
+          <w:lang w:val="en-US"/>
+        </w:rPr>
+        <w:t xml:space="preserve"> install &lt;</w:t>
+      </w:r>
+      <w:proofErr w:type="spellStart"/>
+      <w:r>
+        <w:rPr>
+          <w:lang w:val="en-US"/>
+        </w:rPr>
+        <w:t>github</w:t>
+      </w:r>
+      <w:proofErr w:type="spellEnd"/>
+      <w:r>
+        <w:rPr>
+          <w:lang w:val="en-US"/>
+        </w:rPr>
+        <w:t xml:space="preserve"> username&gt;/&lt;</w:t>
+      </w:r>
+      <w:proofErr w:type="spellStart"/>
+      <w:r>
+        <w:rPr>
+          <w:lang w:val="en-US"/>
+        </w:rPr>
+        <w:t>github</w:t>
+      </w:r>
+      <w:proofErr w:type="spellEnd"/>
+      <w:r>
+        <w:rPr>
+          <w:lang w:val="en-US"/>
+        </w:rPr>
+        <w:t xml:space="preserve"> project&gt;</w:t>
+      </w:r>
+    </w:p>
+    <w:p>
+      <w:pPr>
+        <w:pStyle w:val="CodigoInsertado"/>
+        <w:rPr>
+          <w:lang w:val="en-US"/>
+        </w:rPr>
+      </w:pPr>
+    </w:p>
+    <w:p>
+      <w:pPr>
+        <w:pStyle w:val="CodigoInsertado"/>
+        <w:rPr>
+          <w:lang w:val="en-US"/>
+        </w:rPr>
+      </w:pPr>
+      <w:r>
+        <w:rPr>
+          <w:lang w:val="en-US"/>
+        </w:rPr>
+        <w:t xml:space="preserve">aliases: </w:t>
+      </w:r>
+      <w:proofErr w:type="spellStart"/>
+      <w:r>
+        <w:rPr>
+          <w:lang w:val="en-US"/>
+        </w:rPr>
+        <w:t>i</w:t>
+      </w:r>
+      <w:proofErr w:type="spellEnd"/>
+      <w:r>
+        <w:rPr>
+          <w:lang w:val="en-US"/>
+        </w:rPr>
+        <w:t xml:space="preserve">, </w:t>
+      </w:r>
+      <w:proofErr w:type="spellStart"/>
+      <w:r>
+        <w:rPr>
+          <w:lang w:val="en-US"/>
+        </w:rPr>
+        <w:t>isntall</w:t>
+      </w:r>
+      <w:proofErr w:type="spellEnd"/>
+    </w:p>
+    <w:p>
+      <w:pPr>
+        <w:pStyle w:val="CodigoInsertado"/>
+        <w:rPr>
+          <w:lang w:val="en-US"/>
+        </w:rPr>
+      </w:pPr>
+      <w:r>
+        <w:rPr>
+          <w:lang w:val="en-US"/>
+        </w:rPr>
+        <w:t>common options: [--save|--save-dev|--save-optional] [--save-exact]</w:t>
+      </w:r>
+    </w:p>
+    <w:p>
+      <w:pPr>
+        <w:rPr>
+          <w:lang w:val="en-US"/>
+        </w:rPr>
+      </w:pPr>
+    </w:p>
+    <w:p>
+      <w:proofErr w:type="spellStart"/>
+      <w:r>
+        <w:t>npm</w:t>
+      </w:r>
+      <w:proofErr w:type="spellEnd"/>
+      <w:r>
         <w:t xml:space="preserve"> </w:t>
       </w:r>
       <w:proofErr w:type="spellStart"/>
@@ -93,6 +748,31 @@
       </w:r>
       <w:proofErr w:type="spellEnd"/>
       <w:r>
+        <w:t xml:space="preserve"> sin argumentos, instala las dependencias encontradas en </w:t>
+      </w:r>
+      <w:proofErr w:type="spellStart"/>
+      <w:proofErr w:type="gramStart"/>
+      <w:r>
+        <w:t>package.json</w:t>
+      </w:r>
+      <w:proofErr w:type="spellEnd"/>
+      <w:proofErr w:type="gramEnd"/>
+    </w:p>
+    <w:p>
+      <w:proofErr w:type="spellStart"/>
+      <w:r>
+        <w:t>npm</w:t>
+      </w:r>
+      <w:proofErr w:type="spellEnd"/>
+      <w:r>
+        <w:t xml:space="preserve"> </w:t>
+      </w:r>
+      <w:proofErr w:type="spellStart"/>
+      <w:r>
+        <w:t>install</w:t>
+      </w:r>
+      <w:proofErr w:type="spellEnd"/>
+      <w:r>
         <w:t xml:space="preserve"> paquete [opción]</w:t>
       </w:r>
     </w:p>
@@ -142,23 +822,55 @@
         <w:t xml:space="preserve">, refleja la dependencia en </w:t>
       </w:r>
       <w:proofErr w:type="spellStart"/>
+      <w:proofErr w:type="gramStart"/>
       <w:r>
         <w:t>package.json</w:t>
       </w:r>
       <w:proofErr w:type="spellEnd"/>
+      <w:proofErr w:type="gramEnd"/>
       <w:r>
         <w:t xml:space="preserve"> y solo se ejecutará en desarrollo, no en producción.</w:t>
       </w:r>
     </w:p>
     <w:p>
       <w:pPr>
+        <w:pStyle w:val="SubtituloN4"/>
+      </w:pPr>
+      <w:r>
+        <w:t xml:space="preserve">actualizar </w:t>
+      </w:r>
+      <w:proofErr w:type="spellStart"/>
+      <w:r>
+        <w:t>npm</w:t>
+      </w:r>
+      <w:proofErr w:type="spellEnd"/>
+    </w:p>
+    <w:p>
+      <w:pPr>
+        <w:rPr>
+          <w:lang w:val="en-US"/>
+        </w:rPr>
+      </w:pPr>
+      <w:r>
+        <w:rPr>
+          <w:lang w:val="en-US"/>
+        </w:rPr>
+        <w:t>npm install npm@latest -g</w:t>
+      </w:r>
+    </w:p>
+    <w:p>
+      <w:pPr>
         <w:pStyle w:val="subtitulo111"/>
-      </w:pPr>
-      <w:proofErr w:type="spellStart"/>
-      <w:r>
+        <w:rPr>
+          <w:lang w:val="en-US"/>
+        </w:rPr>
+      </w:pPr>
+      <w:r>
+        <w:rPr>
+          <w:lang w:val="en-US"/>
+        </w:rPr>
         <w:t>uninstall</w:t>
       </w:r>
-      <w:proofErr w:type="spellEnd"/>
     </w:p>
     <w:p>
       <w:proofErr w:type="spellStart"/>
@@ -196,10 +908,12 @@
         <w:t xml:space="preserve">, refleja la baja de la dependencia en </w:t>
       </w:r>
       <w:proofErr w:type="spellStart"/>
+      <w:proofErr w:type="gramStart"/>
       <w:r>
         <w:t>package.json</w:t>
       </w:r>
       <w:proofErr w:type="spellEnd"/>
+      <w:proofErr w:type="gramEnd"/>
     </w:p>
     <w:p>
       <w:pPr>
@@ -221,15 +935,32 @@
           <w:lang w:val="en-US"/>
         </w:rPr>
       </w:pPr>
-      <w:hyperlink r:id="rId8" w:history="1">
-        <w:r>
-          <w:rPr>
-            <w:rStyle w:val="Hipervnculo"/>
-            <w:lang w:val="en-US"/>
-          </w:rPr>
-          <w:t>https://docs.npmjs.com/cli/ls</w:t>
-        </w:r>
-      </w:hyperlink>
+      <w:r>
+        <w:fldChar w:fldCharType="begin"/>
+      </w:r>
+      <w:r>
+        <w:rPr>
+          <w:lang w:val="en-US"/>
+        </w:rPr>
+        <w:instrText xml:space="preserve"> HYPERLINK "https://docs.npmjs.com/cli/ls" </w:instrText>
+      </w:r>
+      <w:r>
+        <w:fldChar w:fldCharType="separate"/>
+      </w:r>
+      <w:r>
+        <w:rPr>
+          <w:rStyle w:val="Hipervnculo"/>
+          <w:lang w:val="en-US"/>
+        </w:rPr>
+        <w:t>https://docs.npmjs.com/cli/ls</w:t>
+      </w:r>
+      <w:r>
+        <w:rPr>
+          <w:rStyle w:val="Hipervnculo"/>
+          <w:lang w:val="en-US"/>
+        </w:rPr>
+        <w:fldChar w:fldCharType="end"/>
+      </w:r>
     </w:p>
     <w:p>
       <w:pPr>
@@ -264,333 +995,702 @@
         <w:rPr>
           <w:sz w:val="18"/>
           <w:szCs w:val="18"/>
-          <w:lang w:val="en-US"/>
-        </w:rPr>
-      </w:pPr>
-      <w:proofErr w:type="spellStart"/>
+        </w:rPr>
+      </w:pPr>
       <w:r>
         <w:rPr>
           <w:sz w:val="18"/>
           <w:szCs w:val="18"/>
-          <w:lang w:val="en-US"/>
-        </w:rPr>
-        <w:t>npm</w:t>
-      </w:r>
-      <w:proofErr w:type="spellEnd"/>
-      <w:r>
+        </w:rPr>
+        <w:t>npm ls [[&lt;@scope&gt;/]&lt;pkg&gt; ...]</w:t>
+      </w:r>
+    </w:p>
+    <w:p>
+      <w:pPr>
+        <w:ind w:left="708"/>
         <w:rPr>
           <w:sz w:val="18"/>
           <w:szCs w:val="18"/>
-          <w:lang w:val="en-US"/>
-        </w:rPr>
-        <w:t xml:space="preserve"> ls [[&lt;@scope&gt;</w:t>
-      </w:r>
-      <w:proofErr w:type="gramStart"/>
+        </w:rPr>
+      </w:pPr>
       <w:r>
         <w:rPr>
           <w:sz w:val="18"/>
           <w:szCs w:val="18"/>
-          <w:lang w:val="en-US"/>
-        </w:rPr>
-        <w:t>/]&lt;</w:t>
-      </w:r>
-      <w:proofErr w:type="gramEnd"/>
-      <w:r>
+        </w:rPr>
+        <w:t>aliases: list, la, ll</w:t>
+      </w:r>
+    </w:p>
+    <w:p>
+      <w:pPr>
         <w:rPr>
           <w:sz w:val="18"/>
           <w:szCs w:val="18"/>
-          <w:lang w:val="en-US"/>
-        </w:rPr>
-        <w:t>pkg&gt; ...]</w:t>
-      </w:r>
-    </w:p>
-    <w:p>
-      <w:pPr>
-        <w:ind w:left="708"/>
+        </w:rPr>
+      </w:pPr>
+      <w:r>
         <w:rPr>
           <w:sz w:val="18"/>
           <w:szCs w:val="18"/>
         </w:rPr>
-      </w:pPr>
-      <w:r>
+        <w:t>parámetros de configuración:</w:t>
+      </w:r>
+    </w:p>
+    <w:p>
+      <w:pPr>
         <w:rPr>
           <w:sz w:val="18"/>
           <w:szCs w:val="18"/>
         </w:rPr>
-        <w:t xml:space="preserve">aliases: </w:t>
-      </w:r>
-      <w:proofErr w:type="spellStart"/>
+      </w:pPr>
       <w:r>
         <w:rPr>
           <w:sz w:val="18"/>
           <w:szCs w:val="18"/>
         </w:rPr>
-        <w:t>list</w:t>
-      </w:r>
-      <w:proofErr w:type="spellEnd"/>
-      <w:r>
+        <w:t>--global / -g, --dev, --prod, --only=”dev/prod”, --depth= &lt;numero&gt;, ..</w:t>
+      </w:r>
+    </w:p>
+    <w:p>
+      <w:pPr>
         <w:rPr>
           <w:sz w:val="18"/>
           <w:szCs w:val="18"/>
         </w:rPr>
-        <w:t>, la, ll</w:t>
-      </w:r>
-    </w:p>
-    <w:p>
-      <w:pPr>
+      </w:pPr>
+      <w:r>
         <w:rPr>
           <w:sz w:val="18"/>
           <w:szCs w:val="18"/>
         </w:rPr>
-      </w:pPr>
+        <w:t xml:space="preserve">Los </w:t>
+      </w:r>
+      <w:proofErr w:type="spellStart"/>
       <w:r>
         <w:rPr>
           <w:sz w:val="18"/>
           <w:szCs w:val="18"/>
         </w:rPr>
-        <w:t>parámetros de configuración:</w:t>
-      </w:r>
-    </w:p>
-    <w:p>
-      <w:pPr>
+        <w:t>parametros</w:t>
+      </w:r>
+      <w:proofErr w:type="spellEnd"/>
+      <w:r>
         <w:rPr>
           <w:sz w:val="18"/>
           <w:szCs w:val="18"/>
-          <w:lang w:val="en-US"/>
-        </w:rPr>
-      </w:pPr>
+        </w:rPr>
+        <w:t xml:space="preserve"> de configuración pueden ir delante o </w:t>
+      </w:r>
+      <w:proofErr w:type="spellStart"/>
       <w:r>
         <w:rPr>
           <w:sz w:val="18"/>
           <w:szCs w:val="18"/>
-          <w:lang w:val="en-US"/>
-        </w:rPr>
-        <w:t>--global / -g, --dev, --prod, --only</w:t>
-      </w:r>
-      <w:proofErr w:type="gramStart"/>
+        </w:rPr>
+        <w:t>detras</w:t>
+      </w:r>
+      <w:proofErr w:type="spellEnd"/>
       <w:r>
         <w:rPr>
           <w:sz w:val="18"/>
           <w:szCs w:val="18"/>
-          <w:lang w:val="en-US"/>
-        </w:rPr>
-        <w:t>=”dev</w:t>
-      </w:r>
-      <w:proofErr w:type="gramEnd"/>
+        </w:rPr>
+        <w:t xml:space="preserve"> del paquete &lt;</w:t>
+      </w:r>
+      <w:proofErr w:type="spellStart"/>
       <w:r>
         <w:rPr>
           <w:sz w:val="18"/>
           <w:szCs w:val="18"/>
-          <w:lang w:val="en-US"/>
-        </w:rPr>
-        <w:t>/prod”, --depth= &lt;</w:t>
-      </w:r>
-      <w:proofErr w:type="spellStart"/>
+        </w:rPr>
+        <w:t>pkg</w:t>
+      </w:r>
+      <w:proofErr w:type="spellEnd"/>
       <w:r>
         <w:rPr>
           <w:sz w:val="18"/>
           <w:szCs w:val="18"/>
-          <w:lang w:val="en-US"/>
-        </w:rPr>
-        <w:t>numero</w:t>
-      </w:r>
-      <w:proofErr w:type="spellEnd"/>
+        </w:rPr>
+        <w:t xml:space="preserve">&gt;, incluso delate de </w:t>
+      </w:r>
+      <w:proofErr w:type="spellStart"/>
       <w:r>
         <w:rPr>
           <w:sz w:val="18"/>
           <w:szCs w:val="18"/>
-          <w:lang w:val="en-US"/>
-        </w:rPr>
-        <w:t>&gt;, ..</w:t>
-      </w:r>
-    </w:p>
-    <w:p>
-      <w:pPr>
+        </w:rPr>
+        <w:t>ls</w:t>
+      </w:r>
+      <w:proofErr w:type="spellEnd"/>
+      <w:r>
         <w:rPr>
           <w:sz w:val="18"/>
           <w:szCs w:val="18"/>
         </w:rPr>
-      </w:pPr>
-      <w:r>
-        <w:rPr>
-          <w:sz w:val="18"/>
-          <w:szCs w:val="18"/>
-        </w:rPr>
-        <w:t xml:space="preserve">Los </w:t>
-      </w:r>
-      <w:proofErr w:type="spellStart"/>
-      <w:r>
-        <w:rPr>
-          <w:sz w:val="18"/>
-          <w:szCs w:val="18"/>
-        </w:rPr>
-        <w:t>parametros</w:t>
-      </w:r>
-      <w:proofErr w:type="spellEnd"/>
-      <w:r>
-        <w:rPr>
-          <w:sz w:val="18"/>
-          <w:szCs w:val="18"/>
-        </w:rPr>
-        <w:t xml:space="preserve"> de configuración pueden ir delante o </w:t>
-      </w:r>
-      <w:proofErr w:type="spellStart"/>
-      <w:r>
-        <w:rPr>
-          <w:sz w:val="18"/>
-          <w:szCs w:val="18"/>
-        </w:rPr>
-        <w:t>detras</w:t>
-      </w:r>
-      <w:proofErr w:type="spellEnd"/>
-      <w:r>
-        <w:rPr>
-          <w:sz w:val="18"/>
-          <w:szCs w:val="18"/>
-        </w:rPr>
-        <w:t xml:space="preserve"> del paquete &lt;</w:t>
-      </w:r>
-      <w:proofErr w:type="spellStart"/>
-      <w:r>
-        <w:rPr>
-          <w:sz w:val="18"/>
-          <w:szCs w:val="18"/>
-        </w:rPr>
-        <w:t>pkg</w:t>
-      </w:r>
-      <w:proofErr w:type="spellEnd"/>
-      <w:r>
-        <w:rPr>
-          <w:sz w:val="18"/>
-          <w:szCs w:val="18"/>
-        </w:rPr>
-        <w:t xml:space="preserve">&gt;, incluso delate de </w:t>
-      </w:r>
-      <w:proofErr w:type="spellStart"/>
-      <w:r>
-        <w:rPr>
-          <w:sz w:val="18"/>
-          <w:szCs w:val="18"/>
-        </w:rPr>
+        <w:t>.</w:t>
+      </w:r>
+    </w:p>
+    <w:p>
+      <w:pPr>
+        <w:rPr>
+          <w:lang w:val="en-US"/>
+        </w:rPr>
+      </w:pPr>
+      <w:proofErr w:type="spellStart"/>
+      <w:r>
+        <w:rPr>
+          <w:lang w:val="en-US"/>
+        </w:rPr>
+        <w:t>npm</w:t>
+      </w:r>
+      <w:proofErr w:type="spellEnd"/>
+      <w:r>
+        <w:rPr>
+          <w:lang w:val="en-US"/>
+        </w:rPr>
+        <w:t xml:space="preserve"> </w:t>
+      </w:r>
+      <w:proofErr w:type="gramStart"/>
+      <w:r>
+        <w:rPr>
+          <w:lang w:val="en-US"/>
+        </w:rPr>
+        <w:t>ls  -</w:t>
+      </w:r>
+      <w:proofErr w:type="gramEnd"/>
+      <w:r>
+        <w:rPr>
+          <w:lang w:val="en-US"/>
+        </w:rPr>
+        <w:t xml:space="preserve">g </w:t>
+      </w:r>
+    </w:p>
+    <w:p>
+      <w:pPr>
+        <w:rPr>
+          <w:lang w:val="en-US"/>
+        </w:rPr>
+      </w:pPr>
+      <w:proofErr w:type="spellStart"/>
+      <w:r>
+        <w:rPr>
+          <w:lang w:val="en-US"/>
+        </w:rPr>
+        <w:t>npm</w:t>
+      </w:r>
+      <w:proofErr w:type="spellEnd"/>
+      <w:r>
+        <w:rPr>
+          <w:lang w:val="en-US"/>
+        </w:rPr>
+        <w:t xml:space="preserve"> ls --global   </w:t>
+      </w:r>
+    </w:p>
+    <w:p>
+      <w:proofErr w:type="spellStart"/>
+      <w:r>
+        <w:t>npm</w:t>
+      </w:r>
+      <w:proofErr w:type="spellEnd"/>
+      <w:r>
+        <w:t xml:space="preserve"> </w:t>
+      </w:r>
+      <w:proofErr w:type="spellStart"/>
+      <w:proofErr w:type="gramStart"/>
+      <w:r>
         <w:t>ls</w:t>
       </w:r>
       <w:proofErr w:type="spellEnd"/>
       <w:r>
-        <w:rPr>
-          <w:sz w:val="18"/>
-          <w:szCs w:val="18"/>
-        </w:rPr>
-        <w:t>.</w:t>
-      </w:r>
-    </w:p>
-    <w:p>
-      <w:pPr>
-        <w:rPr>
-          <w:lang w:val="en-US"/>
-        </w:rPr>
-      </w:pPr>
-      <w:proofErr w:type="spellStart"/>
-      <w:r>
-        <w:rPr>
-          <w:lang w:val="en-US"/>
-        </w:rPr>
+        <w:t xml:space="preserve"> </w:t>
+      </w:r>
+      <w:r>
+        <w:t xml:space="preserve"> [</w:t>
+      </w:r>
+      <w:proofErr w:type="gramEnd"/>
+      <w:r>
+        <w:t>-g]  | grep “</w:t>
+      </w:r>
+      <w:proofErr w:type="spellStart"/>
+      <w:r>
+        <w:t>paquetebuscado</w:t>
+      </w:r>
+      <w:proofErr w:type="spellEnd"/>
+      <w:r>
+        <w:t xml:space="preserve">” – para </w:t>
+      </w:r>
+      <w:proofErr w:type="spellStart"/>
+      <w:r>
+        <w:t>bash</w:t>
+      </w:r>
+      <w:proofErr w:type="spellEnd"/>
+    </w:p>
+    <w:p>
+      <w:proofErr w:type="spellStart"/>
+      <w:r>
         <w:t>npm</w:t>
       </w:r>
       <w:proofErr w:type="spellEnd"/>
       <w:r>
-        <w:rPr>
-          <w:lang w:val="en-US"/>
-        </w:rPr>
         <w:t xml:space="preserve"> </w:t>
       </w:r>
+      <w:proofErr w:type="spellStart"/>
+      <w:r>
+        <w:t>ls</w:t>
+      </w:r>
+      <w:proofErr w:type="spellEnd"/>
+      <w:r>
+        <w:t xml:space="preserve"> </w:t>
+      </w:r>
+      <w:r>
+        <w:t xml:space="preserve">[-g] | </w:t>
+      </w:r>
+      <w:proofErr w:type="spellStart"/>
       <w:proofErr w:type="gramStart"/>
       <w:r>
-        <w:rPr>
-          <w:lang w:val="en-US"/>
-        </w:rPr>
-        <w:t xml:space="preserve">ls  </w:t>
-      </w:r>
-      <w:r>
-        <w:rPr>
-          <w:lang w:val="en-US"/>
-        </w:rPr>
-        <w:t>-</w:t>
-      </w:r>
+        <w:t>findstr</w:t>
+      </w:r>
+      <w:proofErr w:type="spellEnd"/>
+      <w:r>
+        <w:t xml:space="preserve"> </w:t>
+      </w:r>
+      <w:r>
+        <w:t xml:space="preserve"> </w:t>
+      </w:r>
+      <w:r>
+        <w:t>“</w:t>
+      </w:r>
+      <w:proofErr w:type="spellStart"/>
       <w:proofErr w:type="gramEnd"/>
       <w:r>
-        <w:rPr>
-          <w:lang w:val="en-US"/>
-        </w:rPr>
-        <w:t xml:space="preserve">g </w:t>
-      </w:r>
-    </w:p>
-    <w:p>
-      <w:pPr>
-        <w:rPr>
-          <w:lang w:val="en-US"/>
-        </w:rPr>
-      </w:pPr>
-      <w:proofErr w:type="spellStart"/>
-      <w:r>
-        <w:rPr>
-          <w:lang w:val="en-US"/>
-        </w:rPr>
+        <w:t>paquetebuscado</w:t>
+      </w:r>
+      <w:proofErr w:type="spellEnd"/>
+      <w:r>
+        <w:t>” – para dos</w:t>
+      </w:r>
+    </w:p>
+    <w:p>
+      <w:r>
+        <w:t>Ejemplos:</w:t>
+      </w:r>
+    </w:p>
+    <w:p>
+      <w:proofErr w:type="spellStart"/>
+      <w:r>
         <w:t>npm</w:t>
       </w:r>
       <w:proofErr w:type="spellEnd"/>
       <w:r>
-        <w:rPr>
-          <w:lang w:val="en-US"/>
-        </w:rPr>
-        <w:t xml:space="preserve"> ls --global </w:t>
-      </w:r>
-      <w:r>
-        <w:rPr>
-          <w:lang w:val="en-US"/>
-        </w:rPr>
-        <w:t xml:space="preserve">  </w:t>
-      </w:r>
-    </w:p>
-    <w:p>
-      <w:proofErr w:type="spellStart"/>
-      <w:r>
+        <w:t xml:space="preserve"> </w:t>
+      </w:r>
+      <w:proofErr w:type="spellStart"/>
+      <w:r>
+        <w:t>ls</w:t>
+      </w:r>
+      <w:proofErr w:type="spellEnd"/>
+      <w:r>
+        <w:t xml:space="preserve"> --</w:t>
+      </w:r>
+      <w:proofErr w:type="spellStart"/>
+      <w:r>
+        <w:t>depth</w:t>
+      </w:r>
+      <w:proofErr w:type="spellEnd"/>
+      <w:r>
+        <w:t>=0 --</w:t>
+      </w:r>
+      <w:proofErr w:type="spellStart"/>
+      <w:r>
+        <w:t>json</w:t>
+      </w:r>
+      <w:proofErr w:type="spellEnd"/>
+      <w:r>
+        <w:t xml:space="preserve"> -g </w:t>
+      </w:r>
+    </w:p>
+    <w:p>
+      <w:pPr>
+        <w:pStyle w:val="subtitulo111"/>
+        <w:rPr>
+          <w:lang w:val="en-US"/>
+        </w:rPr>
+      </w:pPr>
+      <w:proofErr w:type="spellStart"/>
+      <w:r>
+        <w:rPr>
+          <w:lang w:val="en-US"/>
+        </w:rPr>
         <w:t>npm</w:t>
       </w:r>
       <w:proofErr w:type="spellEnd"/>
       <w:r>
+        <w:rPr>
+          <w:lang w:val="en-US"/>
+        </w:rPr>
+        <w:t xml:space="preserve"> run &lt;commando&gt; --silent --&lt;</w:t>
+      </w:r>
+      <w:proofErr w:type="spellStart"/>
+      <w:r>
+        <w:rPr>
+          <w:lang w:val="en-US"/>
+        </w:rPr>
+        <w:t>arg</w:t>
+      </w:r>
+      <w:proofErr w:type="spellEnd"/>
+      <w:r>
+        <w:rPr>
+          <w:lang w:val="en-US"/>
+        </w:rPr>
+        <w:t>&gt;</w:t>
+      </w:r>
+    </w:p>
+    <w:p>
+      <w:r>
+        <w:t>Ejec</w:t>
+      </w:r>
+      <w:r>
+        <w:t>uta</w:t>
+      </w:r>
+      <w:r>
+        <w:t xml:space="preserve"> el script definido en el objeto “script” del fichero </w:t>
+      </w:r>
+      <w:r>
+        <w:t>“</w:t>
+      </w:r>
+      <w:proofErr w:type="spellStart"/>
+      <w:proofErr w:type="gramStart"/>
+      <w:r>
+        <w:t>package.json</w:t>
+      </w:r>
+      <w:proofErr w:type="spellEnd"/>
+      <w:proofErr w:type="gramEnd"/>
+      <w:r>
+        <w:t>”.</w:t>
+      </w:r>
+    </w:p>
+    <w:p>
+      <w:pPr>
+        <w:pStyle w:val="CodigoInsertado"/>
+        <w:rPr>
+          <w:lang w:val="en-US"/>
+        </w:rPr>
+      </w:pPr>
+      <w:r>
+        <w:rPr>
+          <w:lang w:val="en-US"/>
+        </w:rPr>
+        <w:t>"scripts": {</w:t>
+      </w:r>
+    </w:p>
+    <w:p>
+      <w:pPr>
+        <w:pStyle w:val="CodigoInsertado"/>
+        <w:rPr>
+          <w:lang w:val="en-US"/>
+        </w:rPr>
+      </w:pPr>
+      <w:r>
+        <w:rPr>
+          <w:lang w:val="en-US"/>
+        </w:rPr>
+        <w:t xml:space="preserve">        "start": "</w:t>
+      </w:r>
+      <w:proofErr w:type="spellStart"/>
+      <w:r>
+        <w:rPr>
+          <w:lang w:val="en-US"/>
+        </w:rPr>
+        <w:t>tsc</w:t>
+      </w:r>
+      <w:proofErr w:type="spellEnd"/>
+      <w:r>
+        <w:rPr>
+          <w:lang w:val="en-US"/>
+        </w:rPr>
+        <w:t xml:space="preserve"> &amp;&amp; concurrently \"</w:t>
+      </w:r>
+      <w:proofErr w:type="spellStart"/>
+      <w:r>
+        <w:rPr>
+          <w:lang w:val="en-US"/>
+        </w:rPr>
+        <w:t>npm</w:t>
+      </w:r>
+      <w:proofErr w:type="spellEnd"/>
+      <w:r>
+        <w:rPr>
+          <w:lang w:val="en-US"/>
+        </w:rPr>
+        <w:t xml:space="preserve"> run </w:t>
+      </w:r>
+      <w:proofErr w:type="spellStart"/>
+      <w:proofErr w:type="gramStart"/>
+      <w:r>
+        <w:rPr>
+          <w:lang w:val="en-US"/>
+        </w:rPr>
+        <w:t>tsc:w</w:t>
+      </w:r>
+      <w:proofErr w:type="spellEnd"/>
+      <w:proofErr w:type="gramEnd"/>
+      <w:r>
+        <w:rPr>
+          <w:lang w:val="en-US"/>
+        </w:rPr>
+        <w:t>\" \"</w:t>
+      </w:r>
+      <w:proofErr w:type="spellStart"/>
+      <w:r>
+        <w:rPr>
+          <w:lang w:val="en-US"/>
+        </w:rPr>
+        <w:t>npm</w:t>
+      </w:r>
+      <w:proofErr w:type="spellEnd"/>
+      <w:r>
+        <w:rPr>
+          <w:lang w:val="en-US"/>
+        </w:rPr>
+        <w:t xml:space="preserve"> run lite\" ",</w:t>
+      </w:r>
+    </w:p>
+    <w:p>
+      <w:pPr>
+        <w:pStyle w:val="CodigoInsertado"/>
+        <w:rPr>
+          <w:lang w:val="en-US"/>
+        </w:rPr>
+      </w:pPr>
+      <w:r>
+        <w:rPr>
+          <w:lang w:val="en-US"/>
+        </w:rPr>
+        <w:t xml:space="preserve">        "lite": "lite-server",</w:t>
+      </w:r>
+    </w:p>
+    <w:p>
+      <w:pPr>
+        <w:pStyle w:val="CodigoInsertado"/>
+        <w:rPr>
+          <w:lang w:val="en-US"/>
+        </w:rPr>
+      </w:pPr>
+      <w:r>
+        <w:rPr>
+          <w:lang w:val="en-US"/>
+        </w:rPr>
+        <w:t xml:space="preserve">        "</w:t>
+      </w:r>
+      <w:proofErr w:type="spellStart"/>
+      <w:r>
+        <w:rPr>
+          <w:lang w:val="en-US"/>
+        </w:rPr>
+        <w:t>tsc</w:t>
+      </w:r>
+      <w:proofErr w:type="spellEnd"/>
+      <w:r>
+        <w:rPr>
+          <w:lang w:val="en-US"/>
+        </w:rPr>
+        <w:t>": "</w:t>
+      </w:r>
+      <w:proofErr w:type="spellStart"/>
+      <w:r>
+        <w:rPr>
+          <w:lang w:val="en-US"/>
+        </w:rPr>
+        <w:t>tsc</w:t>
+      </w:r>
+      <w:proofErr w:type="spellEnd"/>
+      <w:r>
+        <w:rPr>
+          <w:lang w:val="en-US"/>
+        </w:rPr>
+        <w:t>",</w:t>
+      </w:r>
+    </w:p>
+    <w:p>
+      <w:pPr>
+        <w:pStyle w:val="CodigoInsertado"/>
+        <w:rPr>
+          <w:lang w:val="en-US"/>
+        </w:rPr>
+      </w:pPr>
+      <w:r>
+        <w:rPr>
+          <w:lang w:val="en-US"/>
+        </w:rPr>
+        <w:t xml:space="preserve">        </w:t>
+      </w:r>
+      <w:r>
+        <w:rPr>
+          <w:lang w:val="en-US"/>
+        </w:rPr>
+        <w:t>"</w:t>
+      </w:r>
+      <w:proofErr w:type="spellStart"/>
+      <w:proofErr w:type="gramStart"/>
+      <w:r>
+        <w:rPr>
+          <w:lang w:val="en-US"/>
+        </w:rPr>
+        <w:t>tsc:w</w:t>
+      </w:r>
+      <w:proofErr w:type="spellEnd"/>
+      <w:proofErr w:type="gramEnd"/>
+      <w:r>
+        <w:rPr>
+          <w:lang w:val="en-US"/>
+        </w:rPr>
+        <w:t>": "</w:t>
+      </w:r>
+      <w:proofErr w:type="spellStart"/>
+      <w:r>
+        <w:rPr>
+          <w:lang w:val="en-US"/>
+        </w:rPr>
+        <w:t>tsc</w:t>
+      </w:r>
+      <w:proofErr w:type="spellEnd"/>
+      <w:r>
+        <w:rPr>
+          <w:lang w:val="en-US"/>
+        </w:rPr>
+        <w:t xml:space="preserve"> -w"</w:t>
+      </w:r>
+    </w:p>
+    <w:p>
+      <w:pPr>
+        <w:pStyle w:val="CodigoInsertado"/>
+        <w:rPr>
+          <w:lang w:val="en-US"/>
+        </w:rPr>
+      </w:pPr>
+      <w:r>
+        <w:rPr>
+          <w:lang w:val="en-US"/>
+        </w:rPr>
+        <w:t xml:space="preserve">    },</w:t>
+      </w:r>
+    </w:p>
+    <w:p>
+      <w:pPr>
+        <w:rPr>
+          <w:lang w:val="en-US"/>
+        </w:rPr>
+      </w:pPr>
+    </w:p>
+    <w:p>
+      <w:pPr>
+        <w:rPr>
+          <w:lang w:val="en-US"/>
+        </w:rPr>
+      </w:pPr>
+      <w:proofErr w:type="spellStart"/>
+      <w:r>
+        <w:rPr>
+          <w:lang w:val="en-US"/>
+        </w:rPr>
+        <w:t>npm</w:t>
+      </w:r>
+      <w:proofErr w:type="spellEnd"/>
+      <w:r>
+        <w:rPr>
+          <w:lang w:val="en-US"/>
+        </w:rPr>
+        <w:t xml:space="preserve"> run es alias de </w:t>
+      </w:r>
+      <w:proofErr w:type="spellStart"/>
+      <w:r>
+        <w:rPr>
+          <w:lang w:val="en-US"/>
+        </w:rPr>
+        <w:t>npm</w:t>
+      </w:r>
+      <w:proofErr w:type="spellEnd"/>
+      <w:r>
+        <w:rPr>
+          <w:lang w:val="en-US"/>
+        </w:rPr>
+        <w:t xml:space="preserve"> run-script.</w:t>
+      </w:r>
+    </w:p>
+    <w:p>
+      <w:pPr>
+        <w:pStyle w:val="subtitulo111"/>
+        <w:rPr>
+          <w:lang w:val="en-US"/>
+        </w:rPr>
+      </w:pPr>
+      <w:proofErr w:type="spellStart"/>
+      <w:r>
+        <w:rPr>
+          <w:lang w:val="en-US"/>
+        </w:rPr>
+        <w:t>npm</w:t>
+      </w:r>
+      <w:proofErr w:type="spellEnd"/>
+      <w:r>
+        <w:rPr>
+          <w:lang w:val="en-US"/>
+        </w:rPr>
+        <w:t>-check</w:t>
+      </w:r>
+    </w:p>
+    <w:p>
+      <w:r>
+        <w:rPr>
+          <w:lang w:val="en-US"/>
+        </w:rPr>
         <w:t xml:space="preserve"> </w:t>
       </w:r>
-      <w:proofErr w:type="spellStart"/>
-      <w:proofErr w:type="gramStart"/>
-      <w:r>
-        <w:t>ls</w:t>
+      <w:r>
+        <w:t>Para mostrar version</w:t>
+      </w:r>
+      <w:r>
+        <w:t>e</w:t>
+      </w:r>
+      <w:r>
+        <w:t>s de los paquetes.</w:t>
+      </w:r>
+    </w:p>
+    <w:p>
+      <w:r>
+        <w:t>Para</w:t>
+      </w:r>
+      <w:r>
+        <w:t xml:space="preserve"> su instalación:</w:t>
+      </w:r>
+    </w:p>
+    <w:p>
+      <w:proofErr w:type="spellStart"/>
+      <w:r>
+        <w:t>npm</w:t>
       </w:r>
       <w:proofErr w:type="spellEnd"/>
       <w:r>
         <w:t xml:space="preserve"> </w:t>
       </w:r>
-      <w:r>
-        <w:t xml:space="preserve"> [</w:t>
-      </w:r>
-      <w:proofErr w:type="gramEnd"/>
-      <w:r>
-        <w:t>-g]  | grep “</w:t>
-      </w:r>
-      <w:proofErr w:type="spellStart"/>
-      <w:r>
-        <w:t>paquetebuscado</w:t>
-      </w:r>
-      <w:proofErr w:type="spellEnd"/>
-      <w:r>
-        <w:t xml:space="preserve">” – para </w:t>
-      </w:r>
-      <w:proofErr w:type="spellStart"/>
-      <w:r>
-        <w:t>bash</w:t>
-      </w:r>
-      <w:proofErr w:type="spellEnd"/>
-    </w:p>
-    <w:p>
+      <w:proofErr w:type="spellStart"/>
+      <w:r>
+        <w:t>install</w:t>
+      </w:r>
+      <w:proofErr w:type="spellEnd"/>
+      <w:r>
+        <w:t xml:space="preserve"> –g </w:t>
+      </w:r>
+      <w:proofErr w:type="spellStart"/>
+      <w:r>
+        <w:t>npm-check</w:t>
+      </w:r>
+      <w:proofErr w:type="spellEnd"/>
+    </w:p>
+    <w:p>
+      <w:pPr>
+        <w:pStyle w:val="subtitulo111"/>
+      </w:pPr>
       <w:proofErr w:type="spellStart"/>
       <w:r>
         <w:t>npm</w:t>
@@ -601,329 +1701,395 @@
       </w:r>
       <w:proofErr w:type="spellStart"/>
       <w:r>
-        <w:t>ls</w:t>
-      </w:r>
-      <w:proofErr w:type="spellEnd"/>
-      <w:r>
+        <w:t>config</w:t>
+      </w:r>
+      <w:proofErr w:type="spellEnd"/>
+    </w:p>
+    <w:p>
+      <w:r>
+        <w:t xml:space="preserve">Comandos sobre la configuración </w:t>
+      </w:r>
+      <w:proofErr w:type="spellStart"/>
+      <w:r>
+        <w:t>npm</w:t>
+      </w:r>
+      <w:proofErr w:type="spellEnd"/>
+      <w:r>
+        <w:t>:</w:t>
+      </w:r>
+    </w:p>
+    <w:p>
+      <w:pPr>
+        <w:rPr>
+          <w:lang w:val="en-US"/>
+        </w:rPr>
+      </w:pPr>
+      <w:proofErr w:type="spellStart"/>
+      <w:r>
+        <w:rPr>
+          <w:lang w:val="en-US"/>
+        </w:rPr>
+        <w:t>npm</w:t>
+      </w:r>
+      <w:proofErr w:type="spellEnd"/>
+      <w:r>
+        <w:rPr>
+          <w:lang w:val="en-US"/>
+        </w:rPr>
+        <w:t xml:space="preserve"> config –h</w:t>
+      </w:r>
+    </w:p>
+    <w:p>
+      <w:pPr>
+        <w:rPr>
+          <w:lang w:val="en-US"/>
+        </w:rPr>
+      </w:pPr>
+      <w:r>
+        <w:rPr>
+          <w:lang w:val="en-US"/>
+        </w:rPr>
+        <w:t xml:space="preserve">$ </w:t>
+      </w:r>
+      <w:proofErr w:type="spellStart"/>
+      <w:r>
+        <w:rPr>
+          <w:lang w:val="en-US"/>
+        </w:rPr>
+        <w:t>npm</w:t>
+      </w:r>
+      <w:proofErr w:type="spellEnd"/>
+      <w:r>
+        <w:rPr>
+          <w:lang w:val="en-US"/>
+        </w:rPr>
+        <w:t xml:space="preserve"> config -h</w:t>
+      </w:r>
+    </w:p>
+    <w:p>
+      <w:pPr>
+        <w:rPr>
+          <w:lang w:val="en-US"/>
+        </w:rPr>
+      </w:pPr>
+      <w:proofErr w:type="spellStart"/>
+      <w:r>
+        <w:rPr>
+          <w:lang w:val="en-US"/>
+        </w:rPr>
+        <w:t>npm</w:t>
+      </w:r>
+      <w:proofErr w:type="spellEnd"/>
+      <w:r>
+        <w:rPr>
+          <w:lang w:val="en-US"/>
+        </w:rPr>
+        <w:t xml:space="preserve"> config set &lt;key&gt; &lt;value&gt;</w:t>
+      </w:r>
+    </w:p>
+    <w:p>
+      <w:pPr>
+        <w:rPr>
+          <w:lang w:val="en-US"/>
+        </w:rPr>
+      </w:pPr>
+      <w:proofErr w:type="spellStart"/>
+      <w:r>
+        <w:rPr>
+          <w:lang w:val="en-US"/>
+        </w:rPr>
+        <w:t>npm</w:t>
+      </w:r>
+      <w:proofErr w:type="spellEnd"/>
+      <w:r>
+        <w:rPr>
+          <w:lang w:val="en-US"/>
+        </w:rPr>
+        <w:t xml:space="preserve"> config get [&lt;key&gt;]</w:t>
+      </w:r>
+    </w:p>
+    <w:p>
+      <w:pPr>
+        <w:rPr>
+          <w:lang w:val="en-US"/>
+        </w:rPr>
+      </w:pPr>
+      <w:proofErr w:type="spellStart"/>
+      <w:r>
+        <w:rPr>
+          <w:lang w:val="en-US"/>
+        </w:rPr>
+        <w:t>npm</w:t>
+      </w:r>
+      <w:proofErr w:type="spellEnd"/>
+      <w:r>
+        <w:rPr>
+          <w:lang w:val="en-US"/>
+        </w:rPr>
+        <w:t xml:space="preserve"> config delete &lt;key&gt;</w:t>
+      </w:r>
+    </w:p>
+    <w:p>
+      <w:pPr>
+        <w:rPr>
+          <w:lang w:val="en-US"/>
+        </w:rPr>
+      </w:pPr>
+      <w:proofErr w:type="spellStart"/>
+      <w:r>
+        <w:rPr>
+          <w:lang w:val="en-US"/>
+        </w:rPr>
+        <w:t>npm</w:t>
+      </w:r>
+      <w:proofErr w:type="spellEnd"/>
+      <w:r>
+        <w:rPr>
+          <w:lang w:val="en-US"/>
+        </w:rPr>
+        <w:t xml:space="preserve"> config list</w:t>
+      </w:r>
+    </w:p>
+    <w:p>
+      <w:pPr>
+        <w:rPr>
+          <w:lang w:val="en-US"/>
+        </w:rPr>
+      </w:pPr>
+      <w:proofErr w:type="spellStart"/>
+      <w:r>
+        <w:rPr>
+          <w:lang w:val="en-US"/>
+        </w:rPr>
+        <w:t>npm</w:t>
+      </w:r>
+      <w:proofErr w:type="spellEnd"/>
+      <w:r>
+        <w:rPr>
+          <w:lang w:val="en-US"/>
+        </w:rPr>
+        <w:t xml:space="preserve"> config edit</w:t>
+      </w:r>
+    </w:p>
+    <w:p>
+      <w:pPr>
+        <w:rPr>
+          <w:lang w:val="en-US"/>
+        </w:rPr>
+      </w:pPr>
+      <w:proofErr w:type="spellStart"/>
+      <w:r>
+        <w:rPr>
+          <w:lang w:val="en-US"/>
+        </w:rPr>
+        <w:t>npm</w:t>
+      </w:r>
+      <w:proofErr w:type="spellEnd"/>
+      <w:r>
+        <w:rPr>
+          <w:lang w:val="en-US"/>
+        </w:rPr>
+        <w:t xml:space="preserve"> set &lt;key&gt; &lt;value&gt;</w:t>
+      </w:r>
+    </w:p>
+    <w:p>
+      <w:pPr>
+        <w:rPr>
+          <w:lang w:val="en-US"/>
+        </w:rPr>
+      </w:pPr>
+      <w:proofErr w:type="spellStart"/>
+      <w:r>
+        <w:rPr>
+          <w:lang w:val="en-US"/>
+        </w:rPr>
+        <w:t>npm</w:t>
+      </w:r>
+      <w:proofErr w:type="spellEnd"/>
+      <w:r>
+        <w:rPr>
+          <w:lang w:val="en-US"/>
+        </w:rPr>
+        <w:t xml:space="preserve"> get [&lt;key&gt;]</w:t>
+      </w:r>
+    </w:p>
+    <w:p>
+      <w:pPr>
+        <w:rPr>
+          <w:lang w:val="en-US"/>
+        </w:rPr>
+      </w:pPr>
+    </w:p>
+    <w:p>
+      <w:pPr>
+        <w:pStyle w:val="subtitulo111"/>
+      </w:pPr>
+      <w:r>
+        <w:t xml:space="preserve">run </w:t>
+      </w:r>
+      <w:proofErr w:type="spellStart"/>
+      <w:r>
+        <w:t>packager</w:t>
+      </w:r>
+      <w:proofErr w:type="spellEnd"/>
+    </w:p>
+    <w:p>
+      <w:proofErr w:type="spellStart"/>
+      <w:r>
+        <w:t>npm</w:t>
+      </w:r>
+      <w:proofErr w:type="spellEnd"/>
+      <w:r>
+        <w:t xml:space="preserve"> run </w:t>
+      </w:r>
+      <w:proofErr w:type="spellStart"/>
+      <w:r>
+        <w:t>packger</w:t>
+      </w:r>
+      <w:proofErr w:type="spellEnd"/>
+    </w:p>
+    <w:p>
+      <w:r>
+        <w:t xml:space="preserve">Crea el </w:t>
+      </w:r>
+      <w:proofErr w:type="spellStart"/>
+      <w:r>
+        <w:t>paqute</w:t>
+      </w:r>
+      <w:proofErr w:type="spellEnd"/>
+      <w:r>
+        <w:t xml:space="preserve"> en e</w:t>
+      </w:r>
+      <w:r>
+        <w:t xml:space="preserve">l directorio </w:t>
+      </w:r>
+      <w:proofErr w:type="spellStart"/>
+      <w:r>
+        <w:t>dist</w:t>
+      </w:r>
+      <w:proofErr w:type="spellEnd"/>
+    </w:p>
+    <w:p/>
+    <w:p>
+      <w:pPr>
+        <w:pStyle w:val="subtitulo111"/>
+        <w:rPr>
+          <w:lang w:val="en-US"/>
+        </w:rPr>
+      </w:pPr>
+      <w:r>
+        <w:rPr>
+          <w:lang w:val="en-US"/>
+        </w:rPr>
+        <w:t>r</w:t>
+      </w:r>
+      <w:r>
+        <w:rPr>
+          <w:lang w:val="en-US"/>
+        </w:rPr>
+        <w:t xml:space="preserve">un </w:t>
+      </w:r>
+      <w:proofErr w:type="spellStart"/>
+      <w:r>
+        <w:rPr>
+          <w:lang w:val="en-US"/>
+        </w:rPr>
+        <w:t>winsetup</w:t>
+      </w:r>
+      <w:proofErr w:type="spellEnd"/>
+    </w:p>
+    <w:p>
+      <w:pPr>
+        <w:rPr>
+          <w:lang w:val="en-US"/>
+        </w:rPr>
+      </w:pPr>
+      <w:proofErr w:type="spellStart"/>
+      <w:r>
+        <w:rPr>
+          <w:lang w:val="en-US"/>
+        </w:rPr>
+        <w:t>npm</w:t>
+      </w:r>
+      <w:proofErr w:type="spellEnd"/>
+      <w:r>
+        <w:rPr>
+          <w:lang w:val="en-US"/>
+        </w:rPr>
+        <w:t xml:space="preserve"> r</w:t>
+      </w:r>
+      <w:r>
+        <w:rPr>
+          <w:lang w:val="en-US"/>
+        </w:rPr>
+        <w:t xml:space="preserve">un </w:t>
+      </w:r>
+      <w:proofErr w:type="spellStart"/>
+      <w:r>
+        <w:rPr>
+          <w:lang w:val="en-US"/>
+        </w:rPr>
+        <w:t>winsettup</w:t>
+      </w:r>
+      <w:proofErr w:type="spellEnd"/>
+      <w:r>
+        <w:rPr>
+          <w:lang w:val="en-US"/>
+        </w:rPr>
         <w:t xml:space="preserve"> </w:t>
       </w:r>
       <w:r>
-        <w:t xml:space="preserve">[-g] | </w:t>
-      </w:r>
-      <w:proofErr w:type="spellStart"/>
-      <w:proofErr w:type="gramStart"/>
-      <w:r>
-        <w:t>findstr</w:t>
-      </w:r>
-      <w:proofErr w:type="spellEnd"/>
-      <w:r>
-        <w:t xml:space="preserve"> </w:t>
-      </w:r>
-      <w:r>
-        <w:t xml:space="preserve"> </w:t>
-      </w:r>
-      <w:r>
-        <w:t>“</w:t>
-      </w:r>
-      <w:proofErr w:type="spellStart"/>
-      <w:proofErr w:type="gramEnd"/>
-      <w:r>
-        <w:t>paquetebuscado</w:t>
-      </w:r>
-      <w:proofErr w:type="spellEnd"/>
-      <w:r>
-        <w:t>” – para dos</w:t>
-      </w:r>
-    </w:p>
-    <w:p>
-      <w:r>
-        <w:t>Ejemplos:</w:t>
-      </w:r>
-    </w:p>
-    <w:p>
-      <w:pPr>
-        <w:rPr>
-          <w:lang w:val="en-US"/>
-        </w:rPr>
-      </w:pPr>
-      <w:proofErr w:type="spellStart"/>
-      <w:r>
-        <w:rPr>
-          <w:lang w:val="en-US"/>
-        </w:rPr>
-        <w:lastRenderedPageBreak/>
+        <w:rPr>
+          <w:lang w:val="en-US"/>
+        </w:rPr>
+        <w:t>(</w:t>
+      </w:r>
+      <w:proofErr w:type="spellStart"/>
+      <w:r>
+        <w:rPr>
+          <w:lang w:val="en-US"/>
+        </w:rPr>
+        <w:t>instalador</w:t>
+      </w:r>
+      <w:proofErr w:type="spellEnd"/>
+      <w:r>
+        <w:rPr>
+          <w:lang w:val="en-US"/>
+        </w:rPr>
+        <w:t xml:space="preserve"> para windows)</w:t>
+      </w:r>
+    </w:p>
+    <w:p>
+      <w:proofErr w:type="spellStart"/>
+      <w:r>
         <w:t>npm</w:t>
       </w:r>
       <w:proofErr w:type="spellEnd"/>
       <w:r>
-        <w:rPr>
-          <w:lang w:val="en-US"/>
-        </w:rPr>
-        <w:t xml:space="preserve"> ls --depth=0 </w:t>
-      </w:r>
-      <w:r>
-        <w:rPr>
-          <w:lang w:val="en-US"/>
-        </w:rPr>
-        <w:t>--</w:t>
-      </w:r>
-      <w:r>
-        <w:rPr>
-          <w:lang w:val="en-US"/>
-        </w:rPr>
-        <w:t>j</w:t>
-      </w:r>
-      <w:r>
-        <w:rPr>
-          <w:lang w:val="en-US"/>
-        </w:rPr>
-        <w:t>son</w:t>
-      </w:r>
-      <w:r>
-        <w:rPr>
-          <w:lang w:val="en-US"/>
-        </w:rPr>
-        <w:t xml:space="preserve"> -g </w:t>
-      </w:r>
-    </w:p>
-    <w:p>
-      <w:pPr>
-        <w:rPr>
-          <w:lang w:val="en-US"/>
-        </w:rPr>
-      </w:pPr>
-    </w:p>
-    <w:p>
-      <w:pPr>
-        <w:rPr>
-          <w:b/>
-          <w:bCs/>
-          <w:i/>
-          <w:iCs/>
-          <w:u w:val="single"/>
-          <w:lang w:val="en-US"/>
-        </w:rPr>
-      </w:pPr>
-      <w:r>
-        <w:rPr>
-          <w:lang w:val="en-US"/>
-        </w:rPr>
-        <w:t xml:space="preserve"> </w:t>
-      </w:r>
-      <w:r>
-        <w:rPr>
-          <w:b/>
-          <w:bCs/>
-          <w:i/>
-          <w:iCs/>
-          <w:u w:val="single"/>
-          <w:lang w:val="en-US"/>
-        </w:rPr>
-        <w:t>run packager</w:t>
-      </w:r>
-    </w:p>
-    <w:p>
-      <w:pPr>
-        <w:rPr>
-          <w:lang w:val="en-US"/>
-        </w:rPr>
-      </w:pPr>
-      <w:proofErr w:type="spellStart"/>
-      <w:r>
-        <w:rPr>
-          <w:lang w:val="en-US"/>
-        </w:rPr>
-        <w:t>npm</w:t>
-      </w:r>
-      <w:proofErr w:type="spellEnd"/>
-      <w:r>
-        <w:rPr>
-          <w:lang w:val="en-US"/>
-        </w:rPr>
         <w:t xml:space="preserve"> run </w:t>
       </w:r>
       <w:proofErr w:type="spellStart"/>
       <w:r>
-        <w:rPr>
-          <w:lang w:val="en-US"/>
-        </w:rPr>
-        <w:t>packger</w:t>
-      </w:r>
-      <w:proofErr w:type="spellEnd"/>
-    </w:p>
-    <w:p>
-      <w:r>
-        <w:t xml:space="preserve">Crea el </w:t>
-      </w:r>
-      <w:proofErr w:type="spellStart"/>
-      <w:r>
-        <w:t>paqute</w:t>
-      </w:r>
-      <w:proofErr w:type="spellEnd"/>
-      <w:r>
-        <w:t xml:space="preserve"> en e</w:t>
-      </w:r>
-      <w:r>
-        <w:t>l directori</w:t>
-      </w:r>
-      <w:r>
-        <w:t xml:space="preserve">o </w:t>
-      </w:r>
-      <w:proofErr w:type="spellStart"/>
-      <w:r>
-        <w:t>dist</w:t>
-      </w:r>
-      <w:proofErr w:type="spellEnd"/>
+        <w:t>deb</w:t>
+      </w:r>
+      <w:proofErr w:type="spellEnd"/>
+      <w:r>
+        <w:t xml:space="preserve"> (instalador para </w:t>
+      </w:r>
+      <w:proofErr w:type="spellStart"/>
+      <w:r>
+        <w:t>d</w:t>
+      </w:r>
+      <w:r>
+        <w:t>ebian</w:t>
+      </w:r>
+      <w:proofErr w:type="spellEnd"/>
+      <w:r>
+        <w:t>)</w:t>
+      </w:r>
     </w:p>
     <w:p/>
-    <w:p>
-      <w:pPr>
-        <w:rPr>
-          <w:b/>
-          <w:bCs/>
-          <w:i/>
-          <w:iCs/>
-          <w:u w:val="single"/>
-          <w:lang w:val="en-US"/>
-        </w:rPr>
-      </w:pPr>
-      <w:r>
-        <w:rPr>
-          <w:b/>
-          <w:bCs/>
-          <w:i/>
-          <w:iCs/>
-          <w:u w:val="single"/>
-          <w:lang w:val="en-US"/>
-        </w:rPr>
-        <w:t>r</w:t>
-      </w:r>
-      <w:r>
-        <w:rPr>
-          <w:b/>
-          <w:bCs/>
-          <w:i/>
-          <w:iCs/>
-          <w:u w:val="single"/>
-          <w:lang w:val="en-US"/>
-        </w:rPr>
-        <w:t xml:space="preserve">un </w:t>
-      </w:r>
-      <w:proofErr w:type="spellStart"/>
-      <w:r>
-        <w:rPr>
-          <w:b/>
-          <w:bCs/>
-          <w:i/>
-          <w:iCs/>
-          <w:u w:val="single"/>
-          <w:lang w:val="en-US"/>
-        </w:rPr>
-        <w:t>winsetup</w:t>
-      </w:r>
-      <w:proofErr w:type="spellEnd"/>
-    </w:p>
-    <w:p>
-      <w:pPr>
-        <w:rPr>
-          <w:lang w:val="en-US"/>
-        </w:rPr>
-      </w:pPr>
-      <w:proofErr w:type="spellStart"/>
-      <w:r>
-        <w:rPr>
-          <w:lang w:val="en-US"/>
-        </w:rPr>
-        <w:t>n</w:t>
-      </w:r>
-      <w:r>
-        <w:rPr>
-          <w:lang w:val="en-US"/>
-        </w:rPr>
-        <w:t>pm</w:t>
-      </w:r>
-      <w:proofErr w:type="spellEnd"/>
-      <w:r>
-        <w:rPr>
-          <w:lang w:val="en-US"/>
-        </w:rPr>
-        <w:t xml:space="preserve"> r</w:t>
-      </w:r>
-      <w:r>
-        <w:rPr>
-          <w:lang w:val="en-US"/>
-        </w:rPr>
-        <w:t xml:space="preserve">un </w:t>
-      </w:r>
-      <w:proofErr w:type="spellStart"/>
-      <w:r>
-        <w:rPr>
-          <w:lang w:val="en-US"/>
-        </w:rPr>
-        <w:t>winsettup</w:t>
-      </w:r>
-      <w:proofErr w:type="spellEnd"/>
-      <w:r>
-        <w:rPr>
-          <w:lang w:val="en-US"/>
-        </w:rPr>
-        <w:t xml:space="preserve"> </w:t>
-      </w:r>
-      <w:r>
-        <w:rPr>
-          <w:lang w:val="en-US"/>
-        </w:rPr>
-        <w:t>(</w:t>
-      </w:r>
-      <w:proofErr w:type="spellStart"/>
-      <w:r>
-        <w:rPr>
-          <w:lang w:val="en-US"/>
-        </w:rPr>
-        <w:t>instalador</w:t>
-      </w:r>
-      <w:proofErr w:type="spellEnd"/>
-      <w:r>
-        <w:rPr>
-          <w:lang w:val="en-US"/>
-        </w:rPr>
-        <w:t xml:space="preserve"> para windows)</w:t>
-      </w:r>
-    </w:p>
-    <w:p>
-      <w:proofErr w:type="spellStart"/>
-      <w:r>
-        <w:t>n</w:t>
-      </w:r>
-      <w:bookmarkStart w:id="0" w:name="_GoBack"/>
-      <w:bookmarkEnd w:id="0"/>
-      <w:r>
-        <w:t>pm</w:t>
-      </w:r>
-      <w:proofErr w:type="spellEnd"/>
-      <w:r>
-        <w:t xml:space="preserve"> run </w:t>
-      </w:r>
-      <w:proofErr w:type="spellStart"/>
-      <w:r>
-        <w:t>deb</w:t>
-      </w:r>
-      <w:proofErr w:type="spellEnd"/>
-      <w:r>
-        <w:t xml:space="preserve"> (instalador para </w:t>
-      </w:r>
-      <w:proofErr w:type="spellStart"/>
-      <w:r>
-        <w:t>d</w:t>
-      </w:r>
-      <w:r>
-        <w:t>ebian</w:t>
-      </w:r>
-      <w:proofErr w:type="spellEnd"/>
-      <w:r>
-        <w:t>)</w:t>
-      </w:r>
-    </w:p>
+    <w:p/>
     <w:sectPr>
       <w:pgSz w:w="11906" w:h="16838"/>
       <w:pgMar w:top="1417" w:right="1701" w:bottom="1417" w:left="1701" w:header="708" w:footer="708" w:gutter="0"/>
@@ -935,7 +2101,7 @@
 </file>
 
 <file path=word/endnotes.xml><?xml version="1.0" encoding="utf-8"?>
-<w:endnotes xmlns:wpc="http://schemas.microsoft.com/office/word/2010/wordprocessingCanvas" xmlns:cx="http://schemas.microsoft.com/office/drawing/2014/chartex" xmlns:cx1="http://schemas.microsoft.com/office/drawing/2015/9/8/chartex" xmlns:cx2="http://schemas.microsoft.com/office/drawing/2015/10/21/chartex" xmlns:cx3="http://schemas.microsoft.com/office/drawing/2016/5/9/chartex" xmlns:cx4="http://schemas.microsoft.com/office/drawing/2016/5/10/chartex" xmlns:cx5="http://schemas.microsoft.com/office/drawing/2016/5/11/chartex" xmlns:cx6="http://schemas.microsoft.com/office/drawing/2016/5/12/chartex" xmlns:cx7="http://schemas.microsoft.com/office/drawing/2016/5/13/chartex" xmlns:cx8="http://schemas.microsoft.com/office/drawing/2016/5/14/chartex" xmlns:mc="http://schemas.openxmlformats.org/markup-compatibility/2006" xmlns:aink="http://schemas.microsoft.com/office/drawing/2016/ink" xmlns:am3d="http://schemas.microsoft.com/office/drawing/2017/model3d" xmlns:o="urn:schemas-microsoft-com:office:office" xmlns:r="http://schemas.openxmlformats.org/officeDocument/2006/relationships" xmlns:m="http://schemas.openxmlformats.org/officeDocument/2006/math" xmlns:v="urn:schemas-microsoft-com:vml" xmlns:wp14="http://schemas.microsoft.com/office/word/2010/wordprocessingDrawing" xmlns:wp="http://schemas.openxmlformats.org/drawingml/2006/wordprocessingDrawing" xmlns:w10="urn:schemas-microsoft-com:office:word" xmlns:w="http://schemas.openxmlformats.org/wordprocessingml/2006/main" xmlns:w14="http://schemas.microsoft.com/office/word/2010/wordml" xmlns:w15="http://schemas.microsoft.com/office/word/2012/wordml" xmlns:w16cid="http://schemas.microsoft.com/office/word/2016/wordml/cid" xmlns:w16se="http://schemas.microsoft.com/office/word/2015/wordml/symex" xmlns:wpg="http://schemas.microsoft.com/office/word/2010/wordprocessingGroup" xmlns:wpi="http://schemas.microsoft.com/office/word/2010/wordprocessingInk" xmlns:wne="http://schemas.microsoft.com/office/word/2006/wordml" xmlns:wps="http://schemas.microsoft.com/office/word/2010/wordprocessingShape" mc:Ignorable="w14 w15 w16se w16cid wp14">
+<w:endnotes xmlns:wpc="http://schemas.microsoft.com/office/word/2010/wordprocessingCanvas" xmlns:cx="http://schemas.microsoft.com/office/drawing/2014/chartex" xmlns:cx1="http://schemas.microsoft.com/office/drawing/2015/9/8/chartex" xmlns:cx2="http://schemas.microsoft.com/office/drawing/2015/10/21/chartex" xmlns:cx3="http://schemas.microsoft.com/office/drawing/2016/5/9/chartex" xmlns:cx4="http://schemas.microsoft.com/office/drawing/2016/5/10/chartex" xmlns:cx5="http://schemas.microsoft.com/office/drawing/2016/5/11/chartex" xmlns:cx6="http://schemas.microsoft.com/office/drawing/2016/5/12/chartex" xmlns:cx7="http://schemas.microsoft.com/office/drawing/2016/5/13/chartex" xmlns:cx8="http://schemas.microsoft.com/office/drawing/2016/5/14/chartex" xmlns:mc="http://schemas.openxmlformats.org/markup-compatibility/2006" xmlns:aink="http://schemas.microsoft.com/office/drawing/2016/ink" xmlns:am3d="http://schemas.microsoft.com/office/drawing/2017/model3d" xmlns:o="urn:schemas-microsoft-com:office:office" xmlns:r="http://schemas.openxmlformats.org/officeDocument/2006/relationships" xmlns:m="http://schemas.openxmlformats.org/officeDocument/2006/math" xmlns:v="urn:schemas-microsoft-com:vml" xmlns:wp14="http://schemas.microsoft.com/office/word/2010/wordprocessingDrawing" xmlns:wp="http://schemas.openxmlformats.org/drawingml/2006/wordprocessingDrawing" xmlns:w10="urn:schemas-microsoft-com:office:word" xmlns:w="http://schemas.openxmlformats.org/wordprocessingml/2006/main" xmlns:w14="http://schemas.microsoft.com/office/word/2010/wordml" xmlns:w15="http://schemas.microsoft.com/office/word/2012/wordml" xmlns:w16cex="http://schemas.microsoft.com/office/word/2018/wordml/cex" xmlns:w16cid="http://schemas.microsoft.com/office/word/2016/wordml/cid" xmlns:w16="http://schemas.microsoft.com/office/word/2018/wordml" xmlns:w16se="http://schemas.microsoft.com/office/word/2015/wordml/symex" xmlns:wpg="http://schemas.microsoft.com/office/word/2010/wordprocessingGroup" xmlns:wpi="http://schemas.microsoft.com/office/word/2010/wordprocessingInk" xmlns:wne="http://schemas.microsoft.com/office/word/2006/wordml" xmlns:wps="http://schemas.microsoft.com/office/word/2010/wordprocessingShape" mc:Ignorable="w14 w15 w16se w16cid w16 w16cex wp14">
   <w:endnote w:type="separator" w:id="-1">
     <w:p>
       <w:pPr>
@@ -960,7 +2126,7 @@
 </file>
 
 <file path=word/footnotes.xml><?xml version="1.0" encoding="utf-8"?>
-<w:footnotes xmlns:wpc="http://schemas.microsoft.com/office/word/2010/wordprocessingCanvas" xmlns:cx="http://schemas.microsoft.com/office/drawing/2014/chartex" xmlns:cx1="http://schemas.microsoft.com/office/drawing/2015/9/8/chartex" xmlns:cx2="http://schemas.microsoft.com/office/drawing/2015/10/21/chartex" xmlns:cx3="http://schemas.microsoft.com/office/drawing/2016/5/9/chartex" xmlns:cx4="http://schemas.microsoft.com/office/drawing/2016/5/10/chartex" xmlns:cx5="http://schemas.microsoft.com/office/drawing/2016/5/11/chartex" xmlns:cx6="http://schemas.microsoft.com/office/drawing/2016/5/12/chartex" xmlns:cx7="http://schemas.microsoft.com/office/drawing/2016/5/13/chartex" xmlns:cx8="http://schemas.microsoft.com/office/drawing/2016/5/14/chartex" xmlns:mc="http://schemas.openxmlformats.org/markup-compatibility/2006" xmlns:aink="http://schemas.microsoft.com/office/drawing/2016/ink" xmlns:am3d="http://schemas.microsoft.com/office/drawing/2017/model3d" xmlns:o="urn:schemas-microsoft-com:office:office" xmlns:r="http://schemas.openxmlformats.org/officeDocument/2006/relationships" xmlns:m="http://schemas.openxmlformats.org/officeDocument/2006/math" xmlns:v="urn:schemas-microsoft-com:vml" xmlns:wp14="http://schemas.microsoft.com/office/word/2010/wordprocessingDrawing" xmlns:wp="http://schemas.openxmlformats.org/drawingml/2006/wordprocessingDrawing" xmlns:w10="urn:schemas-microsoft-com:office:word" xmlns:w="http://schemas.openxmlformats.org/wordprocessingml/2006/main" xmlns:w14="http://schemas.microsoft.com/office/word/2010/wordml" xmlns:w15="http://schemas.microsoft.com/office/word/2012/wordml" xmlns:w16cid="http://schemas.microsoft.com/office/word/2016/wordml/cid" xmlns:w16se="http://schemas.microsoft.com/office/word/2015/wordml/symex" xmlns:wpg="http://schemas.microsoft.com/office/word/2010/wordprocessingGroup" xmlns:wpi="http://schemas.microsoft.com/office/word/2010/wordprocessingInk" xmlns:wne="http://schemas.microsoft.com/office/word/2006/wordml" xmlns:wps="http://schemas.microsoft.com/office/word/2010/wordprocessingShape" mc:Ignorable="w14 w15 w16se w16cid wp14">
+<w:footnotes xmlns:wpc="http://schemas.microsoft.com/office/word/2010/wordprocessingCanvas" xmlns:cx="http://schemas.microsoft.com/office/drawing/2014/chartex" xmlns:cx1="http://schemas.microsoft.com/office/drawing/2015/9/8/chartex" xmlns:cx2="http://schemas.microsoft.com/office/drawing/2015/10/21/chartex" xmlns:cx3="http://schemas.microsoft.com/office/drawing/2016/5/9/chartex" xmlns:cx4="http://schemas.microsoft.com/office/drawing/2016/5/10/chartex" xmlns:cx5="http://schemas.microsoft.com/office/drawing/2016/5/11/chartex" xmlns:cx6="http://schemas.microsoft.com/office/drawing/2016/5/12/chartex" xmlns:cx7="http://schemas.microsoft.com/office/drawing/2016/5/13/chartex" xmlns:cx8="http://schemas.microsoft.com/office/drawing/2016/5/14/chartex" xmlns:mc="http://schemas.openxmlformats.org/markup-compatibility/2006" xmlns:aink="http://schemas.microsoft.com/office/drawing/2016/ink" xmlns:am3d="http://schemas.microsoft.com/office/drawing/2017/model3d" xmlns:o="urn:schemas-microsoft-com:office:office" xmlns:r="http://schemas.openxmlformats.org/officeDocument/2006/relationships" xmlns:m="http://schemas.openxmlformats.org/officeDocument/2006/math" xmlns:v="urn:schemas-microsoft-com:vml" xmlns:wp14="http://schemas.microsoft.com/office/word/2010/wordprocessingDrawing" xmlns:wp="http://schemas.openxmlformats.org/drawingml/2006/wordprocessingDrawing" xmlns:w10="urn:schemas-microsoft-com:office:word" xmlns:w="http://schemas.openxmlformats.org/wordprocessingml/2006/main" xmlns:w14="http://schemas.microsoft.com/office/word/2010/wordml" xmlns:w15="http://schemas.microsoft.com/office/word/2012/wordml" xmlns:w16cex="http://schemas.microsoft.com/office/word/2018/wordml/cex" xmlns:w16cid="http://schemas.microsoft.com/office/word/2016/wordml/cid" xmlns:w16="http://schemas.microsoft.com/office/word/2018/wordml" xmlns:w16se="http://schemas.microsoft.com/office/word/2015/wordml/symex" xmlns:wpg="http://schemas.microsoft.com/office/word/2010/wordprocessingGroup" xmlns:wpi="http://schemas.microsoft.com/office/word/2010/wordprocessingInk" xmlns:wne="http://schemas.microsoft.com/office/word/2006/wordml" xmlns:wps="http://schemas.microsoft.com/office/word/2010/wordprocessingShape" mc:Ignorable="w14 w15 w16se w16cid w16 w16cex wp14">
   <w:footnote w:type="separator" w:id="-1">
     <w:p>
       <w:pPr>
@@ -985,7 +2151,7 @@
 </file>
 
 <file path=word/numbering.xml><?xml version="1.0" encoding="utf-8"?>
-<w:numbering xmlns:wpc="http://schemas.microsoft.com/office/word/2010/wordprocessingCanvas" xmlns:cx="http://schemas.microsoft.com/office/drawing/2014/chartex" xmlns:cx1="http://schemas.microsoft.com/office/drawing/2015/9/8/chartex" xmlns:cx2="http://schemas.microsoft.com/office/drawing/2015/10/21/chartex" xmlns:cx3="http://schemas.microsoft.com/office/drawing/2016/5/9/chartex" xmlns:cx4="http://schemas.microsoft.com/office/drawing/2016/5/10/chartex" xmlns:cx5="http://schemas.microsoft.com/office/drawing/2016/5/11/chartex" xmlns:cx6="http://schemas.microsoft.com/office/drawing/2016/5/12/chartex" xmlns:cx7="http://schemas.microsoft.com/office/drawing/2016/5/13/chartex" xmlns:cx8="http://schemas.microsoft.com/office/drawing/2016/5/14/chartex" xmlns:mc="http://schemas.openxmlformats.org/markup-compatibility/2006" xmlns:aink="http://schemas.microsoft.com/office/drawing/2016/ink" xmlns:am3d="http://schemas.microsoft.com/office/drawing/2017/model3d" xmlns:o="urn:schemas-microsoft-com:office:office" xmlns:r="http://schemas.openxmlformats.org/officeDocument/2006/relationships" xmlns:m="http://schemas.openxmlformats.org/officeDocument/2006/math" xmlns:v="urn:schemas-microsoft-com:vml" xmlns:wp14="http://schemas.microsoft.com/office/word/2010/wordprocessingDrawing" xmlns:wp="http://schemas.openxmlformats.org/drawingml/2006/wordprocessingDrawing" xmlns:w10="urn:schemas-microsoft-com:office:word" xmlns:w="http://schemas.openxmlformats.org/wordprocessingml/2006/main" xmlns:w14="http://schemas.microsoft.com/office/word/2010/wordml" xmlns:w15="http://schemas.microsoft.com/office/word/2012/wordml" xmlns:w16cid="http://schemas.microsoft.com/office/word/2016/wordml/cid" xmlns:w16se="http://schemas.microsoft.com/office/word/2015/wordml/symex" xmlns:wpg="http://schemas.microsoft.com/office/word/2010/wordprocessingGroup" xmlns:wpi="http://schemas.microsoft.com/office/word/2010/wordprocessingInk" xmlns:wne="http://schemas.microsoft.com/office/word/2006/wordml" xmlns:wps="http://schemas.microsoft.com/office/word/2010/wordprocessingShape" mc:Ignorable="w14 w15 w16se w16cid wp14">
+<w:numbering xmlns:wpc="http://schemas.microsoft.com/office/word/2010/wordprocessingCanvas" xmlns:cx="http://schemas.microsoft.com/office/drawing/2014/chartex" xmlns:cx1="http://schemas.microsoft.com/office/drawing/2015/9/8/chartex" xmlns:cx2="http://schemas.microsoft.com/office/drawing/2015/10/21/chartex" xmlns:cx3="http://schemas.microsoft.com/office/drawing/2016/5/9/chartex" xmlns:cx4="http://schemas.microsoft.com/office/drawing/2016/5/10/chartex" xmlns:cx5="http://schemas.microsoft.com/office/drawing/2016/5/11/chartex" xmlns:cx6="http://schemas.microsoft.com/office/drawing/2016/5/12/chartex" xmlns:cx7="http://schemas.microsoft.com/office/drawing/2016/5/13/chartex" xmlns:cx8="http://schemas.microsoft.com/office/drawing/2016/5/14/chartex" xmlns:mc="http://schemas.openxmlformats.org/markup-compatibility/2006" xmlns:aink="http://schemas.microsoft.com/office/drawing/2016/ink" xmlns:am3d="http://schemas.microsoft.com/office/drawing/2017/model3d" xmlns:o="urn:schemas-microsoft-com:office:office" xmlns:r="http://schemas.openxmlformats.org/officeDocument/2006/relationships" xmlns:m="http://schemas.openxmlformats.org/officeDocument/2006/math" xmlns:v="urn:schemas-microsoft-com:vml" xmlns:wp14="http://schemas.microsoft.com/office/word/2010/wordprocessingDrawing" xmlns:wp="http://schemas.openxmlformats.org/drawingml/2006/wordprocessingDrawing" xmlns:w10="urn:schemas-microsoft-com:office:word" xmlns:w="http://schemas.openxmlformats.org/wordprocessingml/2006/main" xmlns:w14="http://schemas.microsoft.com/office/word/2010/wordml" xmlns:w15="http://schemas.microsoft.com/office/word/2012/wordml" xmlns:w16cex="http://schemas.microsoft.com/office/word/2018/wordml/cex" xmlns:w16cid="http://schemas.microsoft.com/office/word/2016/wordml/cid" xmlns:w16="http://schemas.microsoft.com/office/word/2018/wordml" xmlns:w16se="http://schemas.microsoft.com/office/word/2015/wordml/symex" xmlns:wpg="http://schemas.microsoft.com/office/word/2010/wordprocessingGroup" xmlns:wpi="http://schemas.microsoft.com/office/word/2010/wordprocessingInk" xmlns:wne="http://schemas.microsoft.com/office/word/2006/wordml" xmlns:wps="http://schemas.microsoft.com/office/word/2010/wordprocessingShape" mc:Ignorable="w14 w15 w16se w16cid w16 w16cex wp14">
   <w:abstractNum w:abstractNumId="0" w15:restartNumberingAfterBreak="0">
     <w:nsid w:val="05802166"/>
     <w:multiLevelType w:val="hybridMultilevel"/>
@@ -3063,7 +4229,7 @@
 </file>
 
 <file path=word/styles.xml><?xml version="1.0" encoding="utf-8"?>
-<w:styles xmlns:mc="http://schemas.openxmlformats.org/markup-compatibility/2006" xmlns:r="http://schemas.openxmlformats.org/officeDocument/2006/relationships" xmlns:w="http://schemas.openxmlformats.org/wordprocessingml/2006/main" xmlns:w14="http://schemas.microsoft.com/office/word/2010/wordml" xmlns:w15="http://schemas.microsoft.com/office/word/2012/wordml" xmlns:w16cid="http://schemas.microsoft.com/office/word/2016/wordml/cid" xmlns:w16se="http://schemas.microsoft.com/office/word/2015/wordml/symex" mc:Ignorable="w14 w15 w16se w16cid">
+<w:styles xmlns:mc="http://schemas.openxmlformats.org/markup-compatibility/2006" xmlns:r="http://schemas.openxmlformats.org/officeDocument/2006/relationships" xmlns:w="http://schemas.openxmlformats.org/wordprocessingml/2006/main" xmlns:w14="http://schemas.microsoft.com/office/word/2010/wordml" xmlns:w15="http://schemas.microsoft.com/office/word/2012/wordml" xmlns:w16cex="http://schemas.microsoft.com/office/word/2018/wordml/cex" xmlns:w16cid="http://schemas.microsoft.com/office/word/2016/wordml/cid" xmlns:w16="http://schemas.microsoft.com/office/word/2018/wordml" xmlns:w16se="http://schemas.microsoft.com/office/word/2015/wordml/symex" mc:Ignorable="w14 w15 w16se w16cid w16 w16cex">
   <w:docDefaults>
     <w:rPrDefault>
       <w:rPr>
@@ -3234,7 +4400,7 @@
     <w:lsdException w:name="Table Web 2" w:semiHidden="1" w:unhideWhenUsed="1"/>
     <w:lsdException w:name="Table Web 3" w:semiHidden="1" w:unhideWhenUsed="1"/>
     <w:lsdException w:name="Balloon Text" w:semiHidden="1" w:unhideWhenUsed="1"/>
-    <w:lsdException w:name="Table Grid" w:semiHidden="1" w:uiPriority="59" w:unhideWhenUsed="1"/>
+    <w:lsdException w:name="Table Grid" w:uiPriority="59"/>
     <w:lsdException w:name="Table Theme" w:semiHidden="1" w:unhideWhenUsed="1"/>
     <w:lsdException w:name="Placeholder Text" w:semiHidden="1"/>
     <w:lsdException w:name="No Spacing" w:uiPriority="1" w:qFormat="1"/>

</xml_diff>